<commit_message>
started todo list of day 2
</commit_message>
<xml_diff>
--- a/Projektdoku.docx
+++ b/Projektdoku.docx
@@ -180,8 +180,18 @@
                   <w:sz w:val="28"/>
                   <w:szCs w:val="28"/>
                 </w:rPr>
-                <w:t>Kleines Spiel in Godot: FeieraBBBend</w:t>
+                <w:t xml:space="preserve">Kleines Spiel in Godot: </w:t>
               </w:r>
+              <w:proofErr w:type="spellStart"/>
+              <w:r>
+                <w:rPr>
+                  <w:color w:val="4472C4" w:themeColor="accent1"/>
+                  <w:sz w:val="28"/>
+                  <w:szCs w:val="28"/>
+                </w:rPr>
+                <w:t>FeieraBBBend</w:t>
+              </w:r>
+              <w:proofErr w:type="spellEnd"/>
             </w:p>
           </w:sdtContent>
         </w:sdt>
@@ -358,8 +368,16 @@
                                       <w:rPr>
                                         <w:color w:val="4472C4" w:themeColor="accent1"/>
                                       </w:rPr>
-                                      <w:t>Berufsfachschule BBBaden</w:t>
+                                      <w:t xml:space="preserve">Berufsfachschule </w:t>
                                     </w:r>
+                                    <w:proofErr w:type="spellStart"/>
+                                    <w:r>
+                                      <w:rPr>
+                                        <w:color w:val="4472C4" w:themeColor="accent1"/>
+                                      </w:rPr>
+                                      <w:t>BBBaden</w:t>
+                                    </w:r>
+                                    <w:proofErr w:type="spellEnd"/>
                                   </w:sdtContent>
                                 </w:sdt>
                               </w:p>
@@ -492,8 +510,16 @@
                                 <w:rPr>
                                   <w:color w:val="4472C4" w:themeColor="accent1"/>
                                 </w:rPr>
-                                <w:t>Berufsfachschule BBBaden</w:t>
+                                <w:t xml:space="preserve">Berufsfachschule </w:t>
                               </w:r>
+                              <w:proofErr w:type="spellStart"/>
+                              <w:r>
+                                <w:rPr>
+                                  <w:color w:val="4472C4" w:themeColor="accent1"/>
+                                </w:rPr>
+                                <w:t>BBBaden</w:t>
+                              </w:r>
+                              <w:proofErr w:type="spellEnd"/>
                             </w:sdtContent>
                           </w:sdt>
                         </w:p>
@@ -2353,6 +2379,7 @@
                 <w:lang w:val="de-CH"/>
               </w:rPr>
             </w:pPr>
+            <w:proofErr w:type="spellStart"/>
             <w:r>
               <w:rPr>
                 <w:rFonts w:cs="Arial"/>
@@ -2385,6 +2412,7 @@
               </w:rPr>
               <w:t>end</w:t>
             </w:r>
+            <w:proofErr w:type="spellEnd"/>
             <w:r>
               <w:rPr>
                 <w:rFonts w:cs="Arial"/>
@@ -2415,7 +2443,25 @@
                 <w:sz w:val="20"/>
                 <w:lang w:val="de-CH"/>
               </w:rPr>
-              <w:t xml:space="preserve">usammen ein Spiel über einen Schüler, der endlich Feierabend bei der BBBaden hat. Als er die Schule verlassen wollte, kamen ihn verschiedene Gegner und Quests in den Weg. </w:t>
+              <w:t xml:space="preserve">usammen ein Spiel über einen Schüler, der endlich Feierabend bei der </w:t>
+            </w:r>
+            <w:proofErr w:type="spellStart"/>
+            <w:r>
+              <w:rPr>
+                <w:rFonts w:cs="Arial"/>
+                <w:sz w:val="20"/>
+                <w:lang w:val="de-CH"/>
+              </w:rPr>
+              <w:t>BBBaden</w:t>
+            </w:r>
+            <w:proofErr w:type="spellEnd"/>
+            <w:r>
+              <w:rPr>
+                <w:rFonts w:cs="Arial"/>
+                <w:sz w:val="20"/>
+                <w:lang w:val="de-CH"/>
+              </w:rPr>
+              <w:t xml:space="preserve"> hat. Als er die Schule verlassen wollte, kamen ihn verschiedene Gegner und Quests in den Weg. </w:t>
             </w:r>
             <w:r>
               <w:rPr>
@@ -2491,7 +2537,25 @@
                 <w:sz w:val="20"/>
                 <w:lang w:val="de-CH"/>
               </w:rPr>
-              <w:t>Objektorientierte Programmierung (M320), da die Skriptsprache GDScript objektorientiert aufgebaut ist.</w:t>
+              <w:t xml:space="preserve">Objektorientierte Programmierung (M320), da die Skriptsprache </w:t>
+            </w:r>
+            <w:proofErr w:type="spellStart"/>
+            <w:r>
+              <w:rPr>
+                <w:rFonts w:cs="Arial"/>
+                <w:sz w:val="20"/>
+                <w:lang w:val="de-CH"/>
+              </w:rPr>
+              <w:t>GDScript</w:t>
+            </w:r>
+            <w:proofErr w:type="spellEnd"/>
+            <w:r>
+              <w:rPr>
+                <w:rFonts w:cs="Arial"/>
+                <w:sz w:val="20"/>
+                <w:lang w:val="de-CH"/>
+              </w:rPr>
+              <w:t xml:space="preserve"> objektorientiert aufgebaut ist.</w:t>
             </w:r>
           </w:p>
         </w:tc>
@@ -2538,8 +2602,16 @@
               <w:rPr>
                 <w:lang w:val="de-CH"/>
               </w:rPr>
-              <w:t>Zusammenarbeit: GitHub, Discord</w:t>
-            </w:r>
+              <w:t xml:space="preserve">Zusammenarbeit: GitHub, </w:t>
+            </w:r>
+            <w:proofErr w:type="spellStart"/>
+            <w:r>
+              <w:rPr>
+                <w:lang w:val="de-CH"/>
+              </w:rPr>
+              <w:t>Discord</w:t>
+            </w:r>
+            <w:proofErr w:type="spellEnd"/>
           </w:p>
           <w:p>
             <w:pPr>
@@ -2564,8 +2636,16 @@
               <w:rPr>
                 <w:lang w:val="de-CH"/>
               </w:rPr>
-              <w:t>Sprache(n): GDScript</w:t>
-            </w:r>
+              <w:t xml:space="preserve">Sprache(n): </w:t>
+            </w:r>
+            <w:proofErr w:type="spellStart"/>
+            <w:r>
+              <w:rPr>
+                <w:lang w:val="de-CH"/>
+              </w:rPr>
+              <w:t>GDScript</w:t>
+            </w:r>
+            <w:proofErr w:type="spellEnd"/>
           </w:p>
           <w:p>
             <w:pPr>
@@ -3095,6 +3175,7 @@
                 <w:lang w:val="de-CH"/>
               </w:rPr>
             </w:pPr>
+            <w:proofErr w:type="gramStart"/>
             <w:r>
               <w:rPr>
                 <w:rFonts w:ascii="Latin Modern Roman 9" w:hAnsi="Latin Modern Roman 9"/>
@@ -3102,6 +3183,7 @@
               </w:rPr>
               <w:t>Muss</w:t>
             </w:r>
+            <w:proofErr w:type="gramEnd"/>
           </w:p>
         </w:tc>
         <w:tc>
@@ -3182,6 +3264,7 @@
                 <w:lang w:val="de-CH"/>
               </w:rPr>
             </w:pPr>
+            <w:proofErr w:type="gramStart"/>
             <w:r>
               <w:rPr>
                 <w:rFonts w:ascii="Latin Modern Roman 9" w:hAnsi="Latin Modern Roman 9"/>
@@ -3189,6 +3272,7 @@
               </w:rPr>
               <w:t>Muss</w:t>
             </w:r>
+            <w:proofErr w:type="gramEnd"/>
           </w:p>
         </w:tc>
         <w:tc>
@@ -3269,6 +3353,7 @@
                 <w:lang w:val="de-CH"/>
               </w:rPr>
             </w:pPr>
+            <w:proofErr w:type="gramStart"/>
             <w:r>
               <w:rPr>
                 <w:rFonts w:ascii="Latin Modern Roman 9" w:hAnsi="Latin Modern Roman 9"/>
@@ -3276,6 +3361,7 @@
               </w:rPr>
               <w:t>Muss</w:t>
             </w:r>
+            <w:proofErr w:type="gramEnd"/>
           </w:p>
         </w:tc>
         <w:tc>
@@ -3365,6 +3451,7 @@
                 <w:lang w:val="de-CH"/>
               </w:rPr>
             </w:pPr>
+            <w:proofErr w:type="gramStart"/>
             <w:r>
               <w:rPr>
                 <w:rFonts w:ascii="Latin Modern Roman 9" w:hAnsi="Latin Modern Roman 9"/>
@@ -3372,6 +3459,7 @@
               </w:rPr>
               <w:t>Muss</w:t>
             </w:r>
+            <w:proofErr w:type="gramEnd"/>
           </w:p>
         </w:tc>
         <w:tc>
@@ -3468,6 +3556,7 @@
                 <w:lang w:val="de-CH"/>
               </w:rPr>
             </w:pPr>
+            <w:proofErr w:type="gramStart"/>
             <w:r>
               <w:rPr>
                 <w:rFonts w:ascii="Latin Modern Roman 9" w:hAnsi="Latin Modern Roman 9"/>
@@ -3475,6 +3564,7 @@
               </w:rPr>
               <w:t>Muss</w:t>
             </w:r>
+            <w:proofErr w:type="gramEnd"/>
           </w:p>
         </w:tc>
         <w:tc>
@@ -3555,6 +3645,7 @@
                 <w:lang w:val="de-CH"/>
               </w:rPr>
             </w:pPr>
+            <w:proofErr w:type="gramStart"/>
             <w:r>
               <w:rPr>
                 <w:rFonts w:ascii="Latin Modern Roman 9" w:hAnsi="Latin Modern Roman 9"/>
@@ -3562,6 +3653,7 @@
               </w:rPr>
               <w:t>Muss</w:t>
             </w:r>
+            <w:proofErr w:type="gramEnd"/>
           </w:p>
         </w:tc>
         <w:tc>
@@ -3644,6 +3736,7 @@
                 <w:lang w:val="de-CH"/>
               </w:rPr>
             </w:pPr>
+            <w:proofErr w:type="gramStart"/>
             <w:r>
               <w:rPr>
                 <w:rFonts w:ascii="Latin Modern Roman 9" w:hAnsi="Latin Modern Roman 9"/>
@@ -3651,6 +3744,7 @@
               </w:rPr>
               <w:t>Muss</w:t>
             </w:r>
+            <w:proofErr w:type="gramEnd"/>
           </w:p>
         </w:tc>
         <w:tc>
@@ -3733,6 +3827,7 @@
                 <w:lang w:val="de-CH"/>
               </w:rPr>
             </w:pPr>
+            <w:proofErr w:type="gramStart"/>
             <w:r>
               <w:rPr>
                 <w:rFonts w:ascii="Latin Modern Roman 9" w:hAnsi="Latin Modern Roman 9"/>
@@ -3740,6 +3835,7 @@
               </w:rPr>
               <w:t>Muss</w:t>
             </w:r>
+            <w:proofErr w:type="gramEnd"/>
           </w:p>
         </w:tc>
         <w:tc>
@@ -3822,6 +3918,7 @@
                 <w:lang w:val="de-CH"/>
               </w:rPr>
             </w:pPr>
+            <w:proofErr w:type="gramStart"/>
             <w:r>
               <w:rPr>
                 <w:rFonts w:ascii="Latin Modern Roman 9" w:hAnsi="Latin Modern Roman 9"/>
@@ -3829,6 +3926,7 @@
               </w:rPr>
               <w:t>Kann</w:t>
             </w:r>
+            <w:proofErr w:type="gramEnd"/>
           </w:p>
         </w:tc>
         <w:tc>
@@ -3911,6 +4009,7 @@
                 <w:lang w:val="de-CH"/>
               </w:rPr>
             </w:pPr>
+            <w:proofErr w:type="gramStart"/>
             <w:r>
               <w:rPr>
                 <w:rFonts w:ascii="Latin Modern Roman 9" w:hAnsi="Latin Modern Roman 9"/>
@@ -3918,6 +4017,7 @@
               </w:rPr>
               <w:t>Kann</w:t>
             </w:r>
+            <w:proofErr w:type="gramEnd"/>
           </w:p>
         </w:tc>
         <w:tc>
@@ -4367,19 +4467,7 @@
               <w:rPr>
                 <w:lang w:val="de-CH"/>
               </w:rPr>
-              <w:t xml:space="preserve"> </w:t>
-            </w:r>
-            <w:r>
-              <w:rPr>
-                <w:lang w:val="de-CH"/>
-              </w:rPr>
-              <w:t>S</w:t>
-            </w:r>
-            <w:r>
-              <w:rPr>
-                <w:lang w:val="de-CH"/>
-              </w:rPr>
-              <w:t xml:space="preserve"> drücken</w:t>
+              <w:t xml:space="preserve"> S drücken</w:t>
             </w:r>
           </w:p>
         </w:tc>
@@ -4397,13 +4485,7 @@
               <w:rPr>
                 <w:lang w:val="de-CH"/>
               </w:rPr>
-              <w:t xml:space="preserve">2. Spieler bewegt sich nach </w:t>
-            </w:r>
-            <w:r>
-              <w:rPr>
-                <w:lang w:val="de-CH"/>
-              </w:rPr>
-              <w:t>unten</w:t>
+              <w:t>2. Spieler bewegt sich nach unten</w:t>
             </w:r>
           </w:p>
         </w:tc>
@@ -4477,19 +4559,7 @@
               <w:rPr>
                 <w:lang w:val="de-CH"/>
               </w:rPr>
-              <w:t xml:space="preserve">1. </w:t>
-            </w:r>
-            <w:r>
-              <w:rPr>
-                <w:lang w:val="de-CH"/>
-              </w:rPr>
-              <w:t>D</w:t>
-            </w:r>
-            <w:r>
-              <w:rPr>
-                <w:lang w:val="de-CH"/>
-              </w:rPr>
-              <w:t xml:space="preserve"> drücken</w:t>
+              <w:t>1. D drücken</w:t>
             </w:r>
           </w:p>
         </w:tc>
@@ -4507,13 +4577,7 @@
               <w:rPr>
                 <w:lang w:val="de-CH"/>
               </w:rPr>
-              <w:t xml:space="preserve">2. Spieler bewegt sich nach </w:t>
-            </w:r>
-            <w:r>
-              <w:rPr>
-                <w:lang w:val="de-CH"/>
-              </w:rPr>
-              <w:t>rechts</w:t>
+              <w:t>2. Spieler bewegt sich nach rechts</w:t>
             </w:r>
           </w:p>
         </w:tc>
@@ -4999,8 +5063,13 @@
         <w:pStyle w:val="berschrift2"/>
       </w:pPr>
       <w:bookmarkStart w:id="5" w:name="_Toc150872840"/>
+      <w:proofErr w:type="spellStart"/>
       <w:r>
-        <w:t>ToDo-Liste</w:t>
+        <w:t>ToDo</w:t>
+      </w:r>
+      <w:proofErr w:type="spellEnd"/>
+      <w:r>
+        <w:t>-Liste</w:t>
       </w:r>
       <w:bookmarkEnd w:id="5"/>
     </w:p>
@@ -6176,11 +6245,19 @@
           </w:tcPr>
           <w:p>
             <w:pPr>
-              <w:rPr>
-                <w:rFonts w:ascii="Helvetica" w:hAnsi="Helvetica" w:cstheme="minorHAnsi"/>
-                <w:lang w:val="de-CH"/>
-              </w:rPr>
-            </w:pPr>
+              <w:jc w:val="center"/>
+              <w:rPr>
+                <w:rFonts w:ascii="Helvetica" w:hAnsi="Helvetica" w:cstheme="minorHAnsi"/>
+                <w:lang w:val="de-CH"/>
+              </w:rPr>
+            </w:pPr>
+            <w:r>
+              <w:rPr>
+                <w:rFonts w:ascii="Helvetica" w:hAnsi="Helvetica" w:cstheme="minorHAnsi"/>
+                <w:lang w:val="de-CH"/>
+              </w:rPr>
+              <w:t>Sprite Bug fixen</w:t>
+            </w:r>
           </w:p>
         </w:tc>
         <w:tc>
@@ -6195,6 +6272,13 @@
                 <w:lang w:val="de-CH"/>
               </w:rPr>
             </w:pPr>
+            <w:r>
+              <w:rPr>
+                <w:rFonts w:ascii="Helvetica" w:hAnsi="Helvetica" w:cstheme="minorHAnsi"/>
+                <w:lang w:val="de-CH"/>
+              </w:rPr>
+              <w:t>Quests informieren</w:t>
+            </w:r>
           </w:p>
         </w:tc>
         <w:tc>
@@ -6209,6 +6293,13 @@
                 <w:lang w:val="de-CH"/>
               </w:rPr>
             </w:pPr>
+            <w:r>
+              <w:rPr>
+                <w:rFonts w:ascii="Helvetica" w:hAnsi="Helvetica" w:cstheme="minorHAnsi"/>
+                <w:lang w:val="de-CH"/>
+              </w:rPr>
+              <w:t>Sprite Bug fixen</w:t>
+            </w:r>
           </w:p>
         </w:tc>
       </w:tr>
@@ -6260,6 +6351,13 @@
                 <w:lang w:val="de-CH"/>
               </w:rPr>
             </w:pPr>
+            <w:r>
+              <w:rPr>
+                <w:rFonts w:ascii="Helvetica" w:hAnsi="Helvetica" w:cstheme="minorHAnsi"/>
+                <w:lang w:val="de-CH"/>
+              </w:rPr>
+              <w:t>Sprite Bug fixen</w:t>
+            </w:r>
           </w:p>
         </w:tc>
         <w:tc>
@@ -6274,6 +6372,13 @@
                 <w:lang w:val="de-CH"/>
               </w:rPr>
             </w:pPr>
+            <w:r>
+              <w:rPr>
+                <w:rFonts w:ascii="Helvetica" w:hAnsi="Helvetica" w:cstheme="minorHAnsi"/>
+                <w:lang w:val="de-CH"/>
+              </w:rPr>
+              <w:t>Quests implementieren</w:t>
+            </w:r>
           </w:p>
         </w:tc>
         <w:tc>
@@ -6288,6 +6393,13 @@
                 <w:lang w:val="de-CH"/>
               </w:rPr>
             </w:pPr>
+            <w:r>
+              <w:rPr>
+                <w:rFonts w:ascii="Helvetica" w:hAnsi="Helvetica" w:cstheme="minorHAnsi"/>
+                <w:lang w:val="de-CH"/>
+              </w:rPr>
+              <w:t>Sprite Bug fixen</w:t>
+            </w:r>
           </w:p>
         </w:tc>
       </w:tr>
@@ -8261,7 +8373,6 @@
       </w:pPr>
       <w:bookmarkStart w:id="7" w:name="_Toc150872842"/>
       <w:r>
-        <w:lastRenderedPageBreak/>
         <w:t>Entscheiden</w:t>
       </w:r>
       <w:bookmarkEnd w:id="7"/>
@@ -10264,6 +10375,7 @@
     <w:rsid w:val="008623AC"/>
     <w:rsid w:val="00A73EEC"/>
     <w:rsid w:val="00C478FA"/>
+    <w:rsid w:val="00E90998"/>
   </w:rsids>
   <m:mathPr>
     <m:mathFont m:val="Cambria Math"/>

</xml_diff>

<commit_message>
finished todo list for today
</commit_message>
<xml_diff>
--- a/Projektdoku.docx
+++ b/Projektdoku.docx
@@ -5082,8 +5082,8 @@
       <w:tblGrid>
         <w:gridCol w:w="1318"/>
         <w:gridCol w:w="877"/>
-        <w:gridCol w:w="2828"/>
-        <w:gridCol w:w="1842"/>
+        <w:gridCol w:w="2620"/>
+        <w:gridCol w:w="2050"/>
         <w:gridCol w:w="2151"/>
       </w:tblGrid>
       <w:tr>
@@ -5148,7 +5148,7 @@
         </w:tc>
         <w:tc>
           <w:tcPr>
-            <w:tcW w:w="2828" w:type="dxa"/>
+            <w:tcW w:w="2620" w:type="dxa"/>
             <w:shd w:val="clear" w:color="auto" w:fill="F2F2F2" w:themeFill="background1" w:themeFillShade="F2"/>
           </w:tcPr>
           <w:p>
@@ -5176,7 +5176,7 @@
         </w:tc>
         <w:tc>
           <w:tcPr>
-            <w:tcW w:w="1842" w:type="dxa"/>
+            <w:tcW w:w="2050" w:type="dxa"/>
             <w:shd w:val="clear" w:color="auto" w:fill="F2F2F2" w:themeFill="background1" w:themeFillShade="F2"/>
           </w:tcPr>
           <w:p>
@@ -5283,7 +5283,7 @@
         </w:tc>
         <w:tc>
           <w:tcPr>
-            <w:tcW w:w="2828" w:type="dxa"/>
+            <w:tcW w:w="2620" w:type="dxa"/>
           </w:tcPr>
           <w:p>
             <w:pPr>
@@ -5304,7 +5304,7 @@
         </w:tc>
         <w:tc>
           <w:tcPr>
-            <w:tcW w:w="1842" w:type="dxa"/>
+            <w:tcW w:w="2050" w:type="dxa"/>
           </w:tcPr>
           <w:p>
             <w:pPr>
@@ -5382,7 +5382,7 @@
         </w:tc>
         <w:tc>
           <w:tcPr>
-            <w:tcW w:w="2828" w:type="dxa"/>
+            <w:tcW w:w="2620" w:type="dxa"/>
           </w:tcPr>
           <w:p>
             <w:pPr>
@@ -5403,7 +5403,7 @@
         </w:tc>
         <w:tc>
           <w:tcPr>
-            <w:tcW w:w="1842" w:type="dxa"/>
+            <w:tcW w:w="2050" w:type="dxa"/>
           </w:tcPr>
           <w:p>
             <w:pPr>
@@ -5482,7 +5482,7 @@
         </w:tc>
         <w:tc>
           <w:tcPr>
-            <w:tcW w:w="2828" w:type="dxa"/>
+            <w:tcW w:w="2620" w:type="dxa"/>
           </w:tcPr>
           <w:p>
             <w:pPr>
@@ -5503,7 +5503,7 @@
         </w:tc>
         <w:tc>
           <w:tcPr>
-            <w:tcW w:w="1842" w:type="dxa"/>
+            <w:tcW w:w="2050" w:type="dxa"/>
           </w:tcPr>
           <w:p>
             <w:pPr>
@@ -5582,7 +5582,7 @@
         </w:tc>
         <w:tc>
           <w:tcPr>
-            <w:tcW w:w="2828" w:type="dxa"/>
+            <w:tcW w:w="2620" w:type="dxa"/>
           </w:tcPr>
           <w:p>
             <w:pPr>
@@ -5603,7 +5603,7 @@
         </w:tc>
         <w:tc>
           <w:tcPr>
-            <w:tcW w:w="1842" w:type="dxa"/>
+            <w:tcW w:w="2050" w:type="dxa"/>
           </w:tcPr>
           <w:p>
             <w:pPr>
@@ -5710,7 +5710,7 @@
         </w:tc>
         <w:tc>
           <w:tcPr>
-            <w:tcW w:w="2828" w:type="dxa"/>
+            <w:tcW w:w="2620" w:type="dxa"/>
           </w:tcPr>
           <w:p>
             <w:pPr>
@@ -5731,7 +5731,7 @@
         </w:tc>
         <w:tc>
           <w:tcPr>
-            <w:tcW w:w="1842" w:type="dxa"/>
+            <w:tcW w:w="2050" w:type="dxa"/>
           </w:tcPr>
           <w:p>
             <w:pPr>
@@ -5810,7 +5810,7 @@
         </w:tc>
         <w:tc>
           <w:tcPr>
-            <w:tcW w:w="2828" w:type="dxa"/>
+            <w:tcW w:w="2620" w:type="dxa"/>
           </w:tcPr>
           <w:p>
             <w:pPr>
@@ -5831,7 +5831,7 @@
         </w:tc>
         <w:tc>
           <w:tcPr>
-            <w:tcW w:w="1842" w:type="dxa"/>
+            <w:tcW w:w="2050" w:type="dxa"/>
           </w:tcPr>
           <w:p>
             <w:pPr>
@@ -5910,7 +5910,7 @@
         </w:tc>
         <w:tc>
           <w:tcPr>
-            <w:tcW w:w="2828" w:type="dxa"/>
+            <w:tcW w:w="2620" w:type="dxa"/>
           </w:tcPr>
           <w:p>
             <w:pPr>
@@ -5938,7 +5938,7 @@
         </w:tc>
         <w:tc>
           <w:tcPr>
-            <w:tcW w:w="1842" w:type="dxa"/>
+            <w:tcW w:w="2050" w:type="dxa"/>
           </w:tcPr>
           <w:p>
             <w:pPr>
@@ -6017,7 +6017,7 @@
         </w:tc>
         <w:tc>
           <w:tcPr>
-            <w:tcW w:w="2828" w:type="dxa"/>
+            <w:tcW w:w="2620" w:type="dxa"/>
           </w:tcPr>
           <w:p>
             <w:pPr>
@@ -6045,7 +6045,7 @@
         </w:tc>
         <w:tc>
           <w:tcPr>
-            <w:tcW w:w="1842" w:type="dxa"/>
+            <w:tcW w:w="2050" w:type="dxa"/>
           </w:tcPr>
           <w:p>
             <w:pPr>
@@ -6127,7 +6127,7 @@
         </w:tc>
         <w:tc>
           <w:tcPr>
-            <w:tcW w:w="2828" w:type="dxa"/>
+            <w:tcW w:w="2620" w:type="dxa"/>
           </w:tcPr>
           <w:p>
             <w:pPr>
@@ -6148,7 +6148,7 @@
         </w:tc>
         <w:tc>
           <w:tcPr>
-            <w:tcW w:w="1842" w:type="dxa"/>
+            <w:tcW w:w="2050" w:type="dxa"/>
           </w:tcPr>
           <w:p>
             <w:pPr>
@@ -6241,7 +6241,7 @@
         </w:tc>
         <w:tc>
           <w:tcPr>
-            <w:tcW w:w="2828" w:type="dxa"/>
+            <w:tcW w:w="2620" w:type="dxa"/>
           </w:tcPr>
           <w:p>
             <w:pPr>
@@ -6262,23 +6262,25 @@
         </w:tc>
         <w:tc>
           <w:tcPr>
-            <w:tcW w:w="1842" w:type="dxa"/>
-          </w:tcPr>
-          <w:p>
-            <w:pPr>
-              <w:jc w:val="center"/>
-              <w:rPr>
-                <w:rFonts w:ascii="Helvetica" w:hAnsi="Helvetica" w:cstheme="minorHAnsi"/>
-                <w:lang w:val="de-CH"/>
-              </w:rPr>
-            </w:pPr>
-            <w:r>
-              <w:rPr>
-                <w:rFonts w:ascii="Helvetica" w:hAnsi="Helvetica" w:cstheme="minorHAnsi"/>
-                <w:lang w:val="de-CH"/>
-              </w:rPr>
-              <w:t>Quests informieren</w:t>
-            </w:r>
+            <w:tcW w:w="2050" w:type="dxa"/>
+          </w:tcPr>
+          <w:p>
+            <w:pPr>
+              <w:jc w:val="center"/>
+              <w:rPr>
+                <w:rFonts w:ascii="Helvetica" w:hAnsi="Helvetica" w:cstheme="minorHAnsi"/>
+                <w:lang w:val="de-CH"/>
+              </w:rPr>
+            </w:pPr>
+            <w:proofErr w:type="spellStart"/>
+            <w:r>
+              <w:rPr>
+                <w:rFonts w:ascii="Helvetica" w:hAnsi="Helvetica" w:cstheme="minorHAnsi"/>
+                <w:lang w:val="de-CH"/>
+              </w:rPr>
+              <w:t>Dialogssystem</w:t>
+            </w:r>
+            <w:proofErr w:type="spellEnd"/>
           </w:p>
         </w:tc>
         <w:tc>
@@ -6341,7 +6343,7 @@
         </w:tc>
         <w:tc>
           <w:tcPr>
-            <w:tcW w:w="2828" w:type="dxa"/>
+            <w:tcW w:w="2620" w:type="dxa"/>
           </w:tcPr>
           <w:p>
             <w:pPr>
@@ -6362,22 +6364,36 @@
         </w:tc>
         <w:tc>
           <w:tcPr>
-            <w:tcW w:w="1842" w:type="dxa"/>
-          </w:tcPr>
-          <w:p>
-            <w:pPr>
-              <w:jc w:val="center"/>
-              <w:rPr>
-                <w:rFonts w:ascii="Helvetica" w:hAnsi="Helvetica" w:cstheme="minorHAnsi"/>
-                <w:lang w:val="de-CH"/>
-              </w:rPr>
-            </w:pPr>
-            <w:r>
-              <w:rPr>
-                <w:rFonts w:ascii="Helvetica" w:hAnsi="Helvetica" w:cstheme="minorHAnsi"/>
-                <w:lang w:val="de-CH"/>
-              </w:rPr>
-              <w:t>Quests implementieren</w:t>
+            <w:tcW w:w="2050" w:type="dxa"/>
+          </w:tcPr>
+          <w:p>
+            <w:pPr>
+              <w:jc w:val="center"/>
+              <w:rPr>
+                <w:rFonts w:ascii="Helvetica" w:hAnsi="Helvetica" w:cstheme="minorHAnsi"/>
+                <w:lang w:val="de-CH"/>
+              </w:rPr>
+            </w:pPr>
+            <w:r>
+              <w:rPr>
+                <w:rFonts w:ascii="Helvetica" w:hAnsi="Helvetica" w:cstheme="minorHAnsi"/>
+                <w:lang w:val="de-CH"/>
+              </w:rPr>
+              <w:t>Items</w:t>
+            </w:r>
+            <w:r>
+              <w:rPr>
+                <w:rFonts w:ascii="Helvetica" w:hAnsi="Helvetica" w:cstheme="minorHAnsi"/>
+                <w:lang w:val="de-CH"/>
+              </w:rPr>
+              <w:t xml:space="preserve"> </w:t>
+            </w:r>
+            <w:r>
+              <w:rPr>
+                <w:rFonts w:ascii="Helvetica" w:hAnsi="Helvetica" w:cstheme="minorHAnsi"/>
+                <w:lang w:val="de-CH"/>
+              </w:rPr>
+              <w:t>aufnehmen</w:t>
             </w:r>
           </w:p>
         </w:tc>
@@ -6441,30 +6457,53 @@
         </w:tc>
         <w:tc>
           <w:tcPr>
-            <w:tcW w:w="2828" w:type="dxa"/>
-          </w:tcPr>
-          <w:p>
-            <w:pPr>
-              <w:jc w:val="center"/>
-              <w:rPr>
-                <w:rFonts w:ascii="Helvetica" w:hAnsi="Helvetica" w:cstheme="minorHAnsi"/>
-                <w:lang w:val="de-CH"/>
-              </w:rPr>
-            </w:pPr>
-          </w:p>
-        </w:tc>
-        <w:tc>
-          <w:tcPr>
-            <w:tcW w:w="1842" w:type="dxa"/>
-          </w:tcPr>
-          <w:p>
-            <w:pPr>
-              <w:jc w:val="center"/>
-              <w:rPr>
-                <w:rFonts w:ascii="Helvetica" w:hAnsi="Helvetica" w:cstheme="minorHAnsi"/>
-                <w:lang w:val="de-CH"/>
-              </w:rPr>
-            </w:pPr>
+            <w:tcW w:w="2620" w:type="dxa"/>
+          </w:tcPr>
+          <w:p>
+            <w:pPr>
+              <w:jc w:val="center"/>
+              <w:rPr>
+                <w:rFonts w:ascii="Helvetica" w:hAnsi="Helvetica" w:cstheme="minorHAnsi"/>
+                <w:lang w:val="de-CH"/>
+              </w:rPr>
+            </w:pPr>
+            <w:r>
+              <w:rPr>
+                <w:rFonts w:ascii="Helvetica" w:hAnsi="Helvetica" w:cstheme="minorHAnsi"/>
+                <w:lang w:val="de-CH"/>
+              </w:rPr>
+              <w:t>Animation hinzufügen</w:t>
+            </w:r>
+          </w:p>
+        </w:tc>
+        <w:tc>
+          <w:tcPr>
+            <w:tcW w:w="2050" w:type="dxa"/>
+          </w:tcPr>
+          <w:p>
+            <w:pPr>
+              <w:jc w:val="center"/>
+              <w:rPr>
+                <w:rFonts w:ascii="Helvetica" w:hAnsi="Helvetica" w:cstheme="minorHAnsi"/>
+                <w:lang w:val="de-CH"/>
+              </w:rPr>
+            </w:pPr>
+            <w:proofErr w:type="spellStart"/>
+            <w:r>
+              <w:rPr>
+                <w:rFonts w:ascii="Helvetica" w:hAnsi="Helvetica" w:cstheme="minorHAnsi"/>
+                <w:lang w:val="de-CH"/>
+              </w:rPr>
+              <w:t>Inventory</w:t>
+            </w:r>
+            <w:proofErr w:type="spellEnd"/>
+            <w:r>
+              <w:rPr>
+                <w:rFonts w:ascii="Helvetica" w:hAnsi="Helvetica" w:cstheme="minorHAnsi"/>
+                <w:lang w:val="de-CH"/>
+              </w:rPr>
+              <w:t xml:space="preserve"> erstellen</w:t>
+            </w:r>
           </w:p>
         </w:tc>
         <w:tc>
@@ -6479,6 +6518,13 @@
                 <w:lang w:val="de-CH"/>
               </w:rPr>
             </w:pPr>
+            <w:r>
+              <w:rPr>
+                <w:rFonts w:ascii="Helvetica" w:hAnsi="Helvetica" w:cstheme="minorHAnsi"/>
+                <w:lang w:val="de-CH"/>
+              </w:rPr>
+              <w:t>Animation hinzufügen</w:t>
+            </w:r>
           </w:p>
         </w:tc>
       </w:tr>
@@ -6520,30 +6566,44 @@
         </w:tc>
         <w:tc>
           <w:tcPr>
-            <w:tcW w:w="2828" w:type="dxa"/>
-          </w:tcPr>
-          <w:p>
-            <w:pPr>
-              <w:jc w:val="center"/>
-              <w:rPr>
-                <w:rFonts w:ascii="Helvetica" w:hAnsi="Helvetica" w:cstheme="minorHAnsi"/>
-                <w:lang w:val="de-CH"/>
-              </w:rPr>
-            </w:pPr>
-          </w:p>
-        </w:tc>
-        <w:tc>
-          <w:tcPr>
-            <w:tcW w:w="1842" w:type="dxa"/>
-          </w:tcPr>
-          <w:p>
-            <w:pPr>
-              <w:jc w:val="center"/>
-              <w:rPr>
-                <w:rFonts w:ascii="Helvetica" w:hAnsi="Helvetica" w:cstheme="minorHAnsi"/>
-                <w:lang w:val="de-CH"/>
-              </w:rPr>
-            </w:pPr>
+            <w:tcW w:w="2620" w:type="dxa"/>
+          </w:tcPr>
+          <w:p>
+            <w:pPr>
+              <w:jc w:val="center"/>
+              <w:rPr>
+                <w:rFonts w:ascii="Helvetica" w:hAnsi="Helvetica" w:cstheme="minorHAnsi"/>
+                <w:lang w:val="de-CH"/>
+              </w:rPr>
+            </w:pPr>
+            <w:r>
+              <w:rPr>
+                <w:rFonts w:ascii="Helvetica" w:hAnsi="Helvetica" w:cstheme="minorHAnsi"/>
+                <w:lang w:val="de-CH"/>
+              </w:rPr>
+              <w:t>Hintergrund designen</w:t>
+            </w:r>
+          </w:p>
+        </w:tc>
+        <w:tc>
+          <w:tcPr>
+            <w:tcW w:w="2050" w:type="dxa"/>
+          </w:tcPr>
+          <w:p>
+            <w:pPr>
+              <w:jc w:val="center"/>
+              <w:rPr>
+                <w:rFonts w:ascii="Helvetica" w:hAnsi="Helvetica" w:cstheme="minorHAnsi"/>
+                <w:lang w:val="de-CH"/>
+              </w:rPr>
+            </w:pPr>
+            <w:r>
+              <w:rPr>
+                <w:rFonts w:ascii="Helvetica" w:hAnsi="Helvetica" w:cstheme="minorHAnsi"/>
+                <w:lang w:val="de-CH"/>
+              </w:rPr>
+              <w:t>Inventar erstellen</w:t>
+            </w:r>
           </w:p>
         </w:tc>
         <w:tc>
@@ -6558,6 +6618,13 @@
                 <w:lang w:val="de-CH"/>
               </w:rPr>
             </w:pPr>
+            <w:r>
+              <w:rPr>
+                <w:rFonts w:ascii="Helvetica" w:hAnsi="Helvetica" w:cstheme="minorHAnsi"/>
+                <w:lang w:val="de-CH"/>
+              </w:rPr>
+              <w:t>Hintergrund designen</w:t>
+            </w:r>
           </w:p>
         </w:tc>
       </w:tr>
@@ -6602,30 +6669,69 @@
         </w:tc>
         <w:tc>
           <w:tcPr>
-            <w:tcW w:w="2828" w:type="dxa"/>
-          </w:tcPr>
-          <w:p>
-            <w:pPr>
-              <w:jc w:val="center"/>
-              <w:rPr>
-                <w:rFonts w:ascii="Helvetica" w:hAnsi="Helvetica" w:cstheme="minorHAnsi"/>
-                <w:lang w:val="de-CH"/>
-              </w:rPr>
-            </w:pPr>
-          </w:p>
-        </w:tc>
-        <w:tc>
-          <w:tcPr>
-            <w:tcW w:w="1842" w:type="dxa"/>
-          </w:tcPr>
-          <w:p>
-            <w:pPr>
-              <w:jc w:val="center"/>
-              <w:rPr>
-                <w:rFonts w:ascii="Helvetica" w:hAnsi="Helvetica" w:cstheme="minorHAnsi"/>
-                <w:lang w:val="de-CH"/>
-              </w:rPr>
-            </w:pPr>
+            <w:tcW w:w="2620" w:type="dxa"/>
+          </w:tcPr>
+          <w:p>
+            <w:pPr>
+              <w:jc w:val="center"/>
+              <w:rPr>
+                <w:rFonts w:ascii="Helvetica" w:hAnsi="Helvetica" w:cstheme="minorHAnsi"/>
+                <w:lang w:val="de-CH"/>
+              </w:rPr>
+            </w:pPr>
+            <w:r>
+              <w:rPr>
+                <w:rFonts w:ascii="Helvetica" w:hAnsi="Helvetica" w:cstheme="minorHAnsi"/>
+                <w:lang w:val="de-CH"/>
+              </w:rPr>
+              <w:t xml:space="preserve">Projektbericht verfassen &amp; </w:t>
+            </w:r>
+            <w:proofErr w:type="spellStart"/>
+            <w:r>
+              <w:rPr>
+                <w:rFonts w:ascii="Helvetica" w:hAnsi="Helvetica" w:cstheme="minorHAnsi"/>
+                <w:lang w:val="de-CH"/>
+              </w:rPr>
+              <w:t>Git</w:t>
+            </w:r>
+            <w:proofErr w:type="spellEnd"/>
+            <w:r>
+              <w:rPr>
+                <w:rFonts w:ascii="Helvetica" w:hAnsi="Helvetica" w:cstheme="minorHAnsi"/>
+                <w:lang w:val="de-CH"/>
+              </w:rPr>
+              <w:t xml:space="preserve"> </w:t>
+            </w:r>
+            <w:proofErr w:type="spellStart"/>
+            <w:r>
+              <w:rPr>
+                <w:rFonts w:ascii="Helvetica" w:hAnsi="Helvetica" w:cstheme="minorHAnsi"/>
+                <w:lang w:val="de-CH"/>
+              </w:rPr>
+              <w:t>mergen</w:t>
+            </w:r>
+            <w:proofErr w:type="spellEnd"/>
+          </w:p>
+        </w:tc>
+        <w:tc>
+          <w:tcPr>
+            <w:tcW w:w="2050" w:type="dxa"/>
+          </w:tcPr>
+          <w:p>
+            <w:pPr>
+              <w:jc w:val="center"/>
+              <w:rPr>
+                <w:rFonts w:ascii="Helvetica" w:hAnsi="Helvetica" w:cstheme="minorHAnsi"/>
+                <w:lang w:val="de-CH"/>
+              </w:rPr>
+            </w:pPr>
+            <w:r>
+              <w:rPr>
+                <w:rFonts w:ascii="Helvetica" w:hAnsi="Helvetica" w:cstheme="minorHAnsi"/>
+                <w:lang w:val="de-CH"/>
+              </w:rPr>
+              <w:t>Inventar erstellen</w:t>
+            </w:r>
           </w:p>
         </w:tc>
         <w:tc>
@@ -6640,6 +6746,13 @@
                 <w:lang w:val="de-CH"/>
               </w:rPr>
             </w:pPr>
+            <w:r>
+              <w:rPr>
+                <w:rFonts w:ascii="Helvetica" w:hAnsi="Helvetica" w:cstheme="minorHAnsi"/>
+                <w:lang w:val="de-CH"/>
+              </w:rPr>
+              <w:t>Projektbericht verfassen</w:t>
+            </w:r>
           </w:p>
         </w:tc>
       </w:tr>
@@ -6695,21 +6808,21 @@
         </w:tc>
         <w:tc>
           <w:tcPr>
-            <w:tcW w:w="2828" w:type="dxa"/>
-          </w:tcPr>
-          <w:p>
-            <w:pPr>
-              <w:jc w:val="center"/>
-              <w:rPr>
-                <w:rFonts w:ascii="Helvetica" w:hAnsi="Helvetica" w:cstheme="minorHAnsi"/>
-                <w:lang w:val="de-CH"/>
-              </w:rPr>
-            </w:pPr>
-          </w:p>
-        </w:tc>
-        <w:tc>
-          <w:tcPr>
-            <w:tcW w:w="1842" w:type="dxa"/>
+            <w:tcW w:w="2620" w:type="dxa"/>
+          </w:tcPr>
+          <w:p>
+            <w:pPr>
+              <w:jc w:val="center"/>
+              <w:rPr>
+                <w:rFonts w:ascii="Helvetica" w:hAnsi="Helvetica" w:cstheme="minorHAnsi"/>
+                <w:lang w:val="de-CH"/>
+              </w:rPr>
+            </w:pPr>
+          </w:p>
+        </w:tc>
+        <w:tc>
+          <w:tcPr>
+            <w:tcW w:w="2050" w:type="dxa"/>
           </w:tcPr>
           <w:p>
             <w:pPr>
@@ -6774,21 +6887,21 @@
         </w:tc>
         <w:tc>
           <w:tcPr>
-            <w:tcW w:w="2828" w:type="dxa"/>
-          </w:tcPr>
-          <w:p>
-            <w:pPr>
-              <w:jc w:val="center"/>
-              <w:rPr>
-                <w:rFonts w:ascii="Helvetica" w:hAnsi="Helvetica" w:cstheme="minorHAnsi"/>
-                <w:lang w:val="de-CH"/>
-              </w:rPr>
-            </w:pPr>
-          </w:p>
-        </w:tc>
-        <w:tc>
-          <w:tcPr>
-            <w:tcW w:w="1842" w:type="dxa"/>
+            <w:tcW w:w="2620" w:type="dxa"/>
+          </w:tcPr>
+          <w:p>
+            <w:pPr>
+              <w:jc w:val="center"/>
+              <w:rPr>
+                <w:rFonts w:ascii="Helvetica" w:hAnsi="Helvetica" w:cstheme="minorHAnsi"/>
+                <w:lang w:val="de-CH"/>
+              </w:rPr>
+            </w:pPr>
+          </w:p>
+        </w:tc>
+        <w:tc>
+          <w:tcPr>
+            <w:tcW w:w="2050" w:type="dxa"/>
           </w:tcPr>
           <w:p>
             <w:pPr>
@@ -6853,21 +6966,21 @@
         </w:tc>
         <w:tc>
           <w:tcPr>
-            <w:tcW w:w="2828" w:type="dxa"/>
-          </w:tcPr>
-          <w:p>
-            <w:pPr>
-              <w:jc w:val="center"/>
-              <w:rPr>
-                <w:rFonts w:ascii="Helvetica" w:hAnsi="Helvetica" w:cstheme="minorHAnsi"/>
-                <w:lang w:val="de-CH"/>
-              </w:rPr>
-            </w:pPr>
-          </w:p>
-        </w:tc>
-        <w:tc>
-          <w:tcPr>
-            <w:tcW w:w="1842" w:type="dxa"/>
+            <w:tcW w:w="2620" w:type="dxa"/>
+          </w:tcPr>
+          <w:p>
+            <w:pPr>
+              <w:jc w:val="center"/>
+              <w:rPr>
+                <w:rFonts w:ascii="Helvetica" w:hAnsi="Helvetica" w:cstheme="minorHAnsi"/>
+                <w:lang w:val="de-CH"/>
+              </w:rPr>
+            </w:pPr>
+          </w:p>
+        </w:tc>
+        <w:tc>
+          <w:tcPr>
+            <w:tcW w:w="2050" w:type="dxa"/>
           </w:tcPr>
           <w:p>
             <w:pPr>
@@ -6932,21 +7045,21 @@
         </w:tc>
         <w:tc>
           <w:tcPr>
-            <w:tcW w:w="2828" w:type="dxa"/>
-          </w:tcPr>
-          <w:p>
-            <w:pPr>
-              <w:jc w:val="center"/>
-              <w:rPr>
-                <w:rFonts w:ascii="Helvetica" w:hAnsi="Helvetica" w:cstheme="minorHAnsi"/>
-                <w:lang w:val="de-CH"/>
-              </w:rPr>
-            </w:pPr>
-          </w:p>
-        </w:tc>
-        <w:tc>
-          <w:tcPr>
-            <w:tcW w:w="1842" w:type="dxa"/>
+            <w:tcW w:w="2620" w:type="dxa"/>
+          </w:tcPr>
+          <w:p>
+            <w:pPr>
+              <w:jc w:val="center"/>
+              <w:rPr>
+                <w:rFonts w:ascii="Helvetica" w:hAnsi="Helvetica" w:cstheme="minorHAnsi"/>
+                <w:lang w:val="de-CH"/>
+              </w:rPr>
+            </w:pPr>
+          </w:p>
+        </w:tc>
+        <w:tc>
+          <w:tcPr>
+            <w:tcW w:w="2050" w:type="dxa"/>
           </w:tcPr>
           <w:p>
             <w:pPr>
@@ -7011,21 +7124,21 @@
         </w:tc>
         <w:tc>
           <w:tcPr>
-            <w:tcW w:w="2828" w:type="dxa"/>
-          </w:tcPr>
-          <w:p>
-            <w:pPr>
-              <w:jc w:val="center"/>
-              <w:rPr>
-                <w:rFonts w:ascii="Helvetica" w:hAnsi="Helvetica" w:cstheme="minorHAnsi"/>
-                <w:lang w:val="de-CH"/>
-              </w:rPr>
-            </w:pPr>
-          </w:p>
-        </w:tc>
-        <w:tc>
-          <w:tcPr>
-            <w:tcW w:w="1842" w:type="dxa"/>
+            <w:tcW w:w="2620" w:type="dxa"/>
+          </w:tcPr>
+          <w:p>
+            <w:pPr>
+              <w:jc w:val="center"/>
+              <w:rPr>
+                <w:rFonts w:ascii="Helvetica" w:hAnsi="Helvetica" w:cstheme="minorHAnsi"/>
+                <w:lang w:val="de-CH"/>
+              </w:rPr>
+            </w:pPr>
+          </w:p>
+        </w:tc>
+        <w:tc>
+          <w:tcPr>
+            <w:tcW w:w="2050" w:type="dxa"/>
           </w:tcPr>
           <w:p>
             <w:pPr>
@@ -7104,21 +7217,21 @@
         </w:tc>
         <w:tc>
           <w:tcPr>
-            <w:tcW w:w="2828" w:type="dxa"/>
-          </w:tcPr>
-          <w:p>
-            <w:pPr>
-              <w:jc w:val="center"/>
-              <w:rPr>
-                <w:rFonts w:ascii="Helvetica" w:hAnsi="Helvetica" w:cstheme="minorHAnsi"/>
-                <w:lang w:val="de-CH"/>
-              </w:rPr>
-            </w:pPr>
-          </w:p>
-        </w:tc>
-        <w:tc>
-          <w:tcPr>
-            <w:tcW w:w="1842" w:type="dxa"/>
+            <w:tcW w:w="2620" w:type="dxa"/>
+          </w:tcPr>
+          <w:p>
+            <w:pPr>
+              <w:jc w:val="center"/>
+              <w:rPr>
+                <w:rFonts w:ascii="Helvetica" w:hAnsi="Helvetica" w:cstheme="minorHAnsi"/>
+                <w:lang w:val="de-CH"/>
+              </w:rPr>
+            </w:pPr>
+          </w:p>
+        </w:tc>
+        <w:tc>
+          <w:tcPr>
+            <w:tcW w:w="2050" w:type="dxa"/>
           </w:tcPr>
           <w:p>
             <w:pPr>
@@ -7184,21 +7297,21 @@
         </w:tc>
         <w:tc>
           <w:tcPr>
-            <w:tcW w:w="2828" w:type="dxa"/>
-          </w:tcPr>
-          <w:p>
-            <w:pPr>
-              <w:jc w:val="center"/>
-              <w:rPr>
-                <w:rFonts w:ascii="Helvetica" w:hAnsi="Helvetica" w:cstheme="minorHAnsi"/>
-                <w:lang w:val="de-CH"/>
-              </w:rPr>
-            </w:pPr>
-          </w:p>
-        </w:tc>
-        <w:tc>
-          <w:tcPr>
-            <w:tcW w:w="1842" w:type="dxa"/>
+            <w:tcW w:w="2620" w:type="dxa"/>
+          </w:tcPr>
+          <w:p>
+            <w:pPr>
+              <w:jc w:val="center"/>
+              <w:rPr>
+                <w:rFonts w:ascii="Helvetica" w:hAnsi="Helvetica" w:cstheme="minorHAnsi"/>
+                <w:lang w:val="de-CH"/>
+              </w:rPr>
+            </w:pPr>
+          </w:p>
+        </w:tc>
+        <w:tc>
+          <w:tcPr>
+            <w:tcW w:w="2050" w:type="dxa"/>
           </w:tcPr>
           <w:p>
             <w:pPr>
@@ -7263,21 +7376,21 @@
         </w:tc>
         <w:tc>
           <w:tcPr>
-            <w:tcW w:w="2828" w:type="dxa"/>
-          </w:tcPr>
-          <w:p>
-            <w:pPr>
-              <w:jc w:val="center"/>
-              <w:rPr>
-                <w:rFonts w:ascii="Helvetica" w:hAnsi="Helvetica" w:cstheme="minorHAnsi"/>
-                <w:lang w:val="de-CH"/>
-              </w:rPr>
-            </w:pPr>
-          </w:p>
-        </w:tc>
-        <w:tc>
-          <w:tcPr>
-            <w:tcW w:w="1842" w:type="dxa"/>
+            <w:tcW w:w="2620" w:type="dxa"/>
+          </w:tcPr>
+          <w:p>
+            <w:pPr>
+              <w:jc w:val="center"/>
+              <w:rPr>
+                <w:rFonts w:ascii="Helvetica" w:hAnsi="Helvetica" w:cstheme="minorHAnsi"/>
+                <w:lang w:val="de-CH"/>
+              </w:rPr>
+            </w:pPr>
+          </w:p>
+        </w:tc>
+        <w:tc>
+          <w:tcPr>
+            <w:tcW w:w="2050" w:type="dxa"/>
           </w:tcPr>
           <w:p>
             <w:pPr>
@@ -7342,21 +7455,21 @@
         </w:tc>
         <w:tc>
           <w:tcPr>
-            <w:tcW w:w="2828" w:type="dxa"/>
-          </w:tcPr>
-          <w:p>
-            <w:pPr>
-              <w:jc w:val="center"/>
-              <w:rPr>
-                <w:rFonts w:ascii="Helvetica" w:hAnsi="Helvetica" w:cstheme="minorHAnsi"/>
-                <w:lang w:val="de-CH"/>
-              </w:rPr>
-            </w:pPr>
-          </w:p>
-        </w:tc>
-        <w:tc>
-          <w:tcPr>
-            <w:tcW w:w="1842" w:type="dxa"/>
+            <w:tcW w:w="2620" w:type="dxa"/>
+          </w:tcPr>
+          <w:p>
+            <w:pPr>
+              <w:jc w:val="center"/>
+              <w:rPr>
+                <w:rFonts w:ascii="Helvetica" w:hAnsi="Helvetica" w:cstheme="minorHAnsi"/>
+                <w:lang w:val="de-CH"/>
+              </w:rPr>
+            </w:pPr>
+          </w:p>
+        </w:tc>
+        <w:tc>
+          <w:tcPr>
+            <w:tcW w:w="2050" w:type="dxa"/>
           </w:tcPr>
           <w:p>
             <w:pPr>
@@ -7421,21 +7534,21 @@
         </w:tc>
         <w:tc>
           <w:tcPr>
-            <w:tcW w:w="2828" w:type="dxa"/>
-          </w:tcPr>
-          <w:p>
-            <w:pPr>
-              <w:jc w:val="center"/>
-              <w:rPr>
-                <w:rFonts w:ascii="Helvetica" w:hAnsi="Helvetica" w:cstheme="minorHAnsi"/>
-                <w:lang w:val="de-CH"/>
-              </w:rPr>
-            </w:pPr>
-          </w:p>
-        </w:tc>
-        <w:tc>
-          <w:tcPr>
-            <w:tcW w:w="1842" w:type="dxa"/>
+            <w:tcW w:w="2620" w:type="dxa"/>
+          </w:tcPr>
+          <w:p>
+            <w:pPr>
+              <w:jc w:val="center"/>
+              <w:rPr>
+                <w:rFonts w:ascii="Helvetica" w:hAnsi="Helvetica" w:cstheme="minorHAnsi"/>
+                <w:lang w:val="de-CH"/>
+              </w:rPr>
+            </w:pPr>
+          </w:p>
+        </w:tc>
+        <w:tc>
+          <w:tcPr>
+            <w:tcW w:w="2050" w:type="dxa"/>
           </w:tcPr>
           <w:p>
             <w:pPr>
@@ -7535,21 +7648,21 @@
         </w:tc>
         <w:tc>
           <w:tcPr>
-            <w:tcW w:w="2828" w:type="dxa"/>
-          </w:tcPr>
-          <w:p>
-            <w:pPr>
-              <w:jc w:val="center"/>
-              <w:rPr>
-                <w:rFonts w:ascii="Helvetica" w:hAnsi="Helvetica" w:cstheme="minorHAnsi"/>
-                <w:lang w:val="de-CH"/>
-              </w:rPr>
-            </w:pPr>
-          </w:p>
-        </w:tc>
-        <w:tc>
-          <w:tcPr>
-            <w:tcW w:w="1842" w:type="dxa"/>
+            <w:tcW w:w="2620" w:type="dxa"/>
+          </w:tcPr>
+          <w:p>
+            <w:pPr>
+              <w:jc w:val="center"/>
+              <w:rPr>
+                <w:rFonts w:ascii="Helvetica" w:hAnsi="Helvetica" w:cstheme="minorHAnsi"/>
+                <w:lang w:val="de-CH"/>
+              </w:rPr>
+            </w:pPr>
+          </w:p>
+        </w:tc>
+        <w:tc>
+          <w:tcPr>
+            <w:tcW w:w="2050" w:type="dxa"/>
           </w:tcPr>
           <w:p>
             <w:pPr>
@@ -7614,21 +7727,21 @@
         </w:tc>
         <w:tc>
           <w:tcPr>
-            <w:tcW w:w="2828" w:type="dxa"/>
-          </w:tcPr>
-          <w:p>
-            <w:pPr>
-              <w:jc w:val="center"/>
-              <w:rPr>
-                <w:rFonts w:ascii="Helvetica" w:hAnsi="Helvetica" w:cstheme="minorHAnsi"/>
-                <w:lang w:val="de-CH"/>
-              </w:rPr>
-            </w:pPr>
-          </w:p>
-        </w:tc>
-        <w:tc>
-          <w:tcPr>
-            <w:tcW w:w="1842" w:type="dxa"/>
+            <w:tcW w:w="2620" w:type="dxa"/>
+          </w:tcPr>
+          <w:p>
+            <w:pPr>
+              <w:jc w:val="center"/>
+              <w:rPr>
+                <w:rFonts w:ascii="Helvetica" w:hAnsi="Helvetica" w:cstheme="minorHAnsi"/>
+                <w:lang w:val="de-CH"/>
+              </w:rPr>
+            </w:pPr>
+          </w:p>
+        </w:tc>
+        <w:tc>
+          <w:tcPr>
+            <w:tcW w:w="2050" w:type="dxa"/>
           </w:tcPr>
           <w:p>
             <w:pPr>
@@ -7693,21 +7806,21 @@
         </w:tc>
         <w:tc>
           <w:tcPr>
-            <w:tcW w:w="2828" w:type="dxa"/>
-          </w:tcPr>
-          <w:p>
-            <w:pPr>
-              <w:jc w:val="center"/>
-              <w:rPr>
-                <w:rFonts w:ascii="Helvetica" w:hAnsi="Helvetica" w:cstheme="minorHAnsi"/>
-                <w:lang w:val="de-CH"/>
-              </w:rPr>
-            </w:pPr>
-          </w:p>
-        </w:tc>
-        <w:tc>
-          <w:tcPr>
-            <w:tcW w:w="1842" w:type="dxa"/>
+            <w:tcW w:w="2620" w:type="dxa"/>
+          </w:tcPr>
+          <w:p>
+            <w:pPr>
+              <w:jc w:val="center"/>
+              <w:rPr>
+                <w:rFonts w:ascii="Helvetica" w:hAnsi="Helvetica" w:cstheme="minorHAnsi"/>
+                <w:lang w:val="de-CH"/>
+              </w:rPr>
+            </w:pPr>
+          </w:p>
+        </w:tc>
+        <w:tc>
+          <w:tcPr>
+            <w:tcW w:w="2050" w:type="dxa"/>
           </w:tcPr>
           <w:p>
             <w:pPr>
@@ -7772,21 +7885,21 @@
         </w:tc>
         <w:tc>
           <w:tcPr>
-            <w:tcW w:w="2828" w:type="dxa"/>
-          </w:tcPr>
-          <w:p>
-            <w:pPr>
-              <w:jc w:val="center"/>
-              <w:rPr>
-                <w:rFonts w:ascii="Helvetica" w:hAnsi="Helvetica" w:cstheme="minorHAnsi"/>
-                <w:lang w:val="de-CH"/>
-              </w:rPr>
-            </w:pPr>
-          </w:p>
-        </w:tc>
-        <w:tc>
-          <w:tcPr>
-            <w:tcW w:w="1842" w:type="dxa"/>
+            <w:tcW w:w="2620" w:type="dxa"/>
+          </w:tcPr>
+          <w:p>
+            <w:pPr>
+              <w:jc w:val="center"/>
+              <w:rPr>
+                <w:rFonts w:ascii="Helvetica" w:hAnsi="Helvetica" w:cstheme="minorHAnsi"/>
+                <w:lang w:val="de-CH"/>
+              </w:rPr>
+            </w:pPr>
+          </w:p>
+        </w:tc>
+        <w:tc>
+          <w:tcPr>
+            <w:tcW w:w="2050" w:type="dxa"/>
           </w:tcPr>
           <w:p>
             <w:pPr>
@@ -7851,21 +7964,21 @@
         </w:tc>
         <w:tc>
           <w:tcPr>
-            <w:tcW w:w="2828" w:type="dxa"/>
-          </w:tcPr>
-          <w:p>
-            <w:pPr>
-              <w:jc w:val="center"/>
-              <w:rPr>
-                <w:rFonts w:ascii="Helvetica" w:hAnsi="Helvetica" w:cstheme="minorHAnsi"/>
-                <w:lang w:val="de-CH"/>
-              </w:rPr>
-            </w:pPr>
-          </w:p>
-        </w:tc>
-        <w:tc>
-          <w:tcPr>
-            <w:tcW w:w="1842" w:type="dxa"/>
+            <w:tcW w:w="2620" w:type="dxa"/>
+          </w:tcPr>
+          <w:p>
+            <w:pPr>
+              <w:jc w:val="center"/>
+              <w:rPr>
+                <w:rFonts w:ascii="Helvetica" w:hAnsi="Helvetica" w:cstheme="minorHAnsi"/>
+                <w:lang w:val="de-CH"/>
+              </w:rPr>
+            </w:pPr>
+          </w:p>
+        </w:tc>
+        <w:tc>
+          <w:tcPr>
+            <w:tcW w:w="2050" w:type="dxa"/>
           </w:tcPr>
           <w:p>
             <w:pPr>
@@ -7965,21 +8078,21 @@
         </w:tc>
         <w:tc>
           <w:tcPr>
-            <w:tcW w:w="2828" w:type="dxa"/>
-          </w:tcPr>
-          <w:p>
-            <w:pPr>
-              <w:jc w:val="center"/>
-              <w:rPr>
-                <w:rFonts w:ascii="Helvetica" w:hAnsi="Helvetica" w:cstheme="minorHAnsi"/>
-                <w:lang w:val="de-CH"/>
-              </w:rPr>
-            </w:pPr>
-          </w:p>
-        </w:tc>
-        <w:tc>
-          <w:tcPr>
-            <w:tcW w:w="1842" w:type="dxa"/>
+            <w:tcW w:w="2620" w:type="dxa"/>
+          </w:tcPr>
+          <w:p>
+            <w:pPr>
+              <w:jc w:val="center"/>
+              <w:rPr>
+                <w:rFonts w:ascii="Helvetica" w:hAnsi="Helvetica" w:cstheme="minorHAnsi"/>
+                <w:lang w:val="de-CH"/>
+              </w:rPr>
+            </w:pPr>
+          </w:p>
+        </w:tc>
+        <w:tc>
+          <w:tcPr>
+            <w:tcW w:w="2050" w:type="dxa"/>
           </w:tcPr>
           <w:p>
             <w:pPr>
@@ -8044,21 +8157,21 @@
         </w:tc>
         <w:tc>
           <w:tcPr>
-            <w:tcW w:w="2828" w:type="dxa"/>
-          </w:tcPr>
-          <w:p>
-            <w:pPr>
-              <w:jc w:val="center"/>
-              <w:rPr>
-                <w:rFonts w:ascii="Helvetica" w:hAnsi="Helvetica" w:cstheme="minorHAnsi"/>
-                <w:lang w:val="de-CH"/>
-              </w:rPr>
-            </w:pPr>
-          </w:p>
-        </w:tc>
-        <w:tc>
-          <w:tcPr>
-            <w:tcW w:w="1842" w:type="dxa"/>
+            <w:tcW w:w="2620" w:type="dxa"/>
+          </w:tcPr>
+          <w:p>
+            <w:pPr>
+              <w:jc w:val="center"/>
+              <w:rPr>
+                <w:rFonts w:ascii="Helvetica" w:hAnsi="Helvetica" w:cstheme="minorHAnsi"/>
+                <w:lang w:val="de-CH"/>
+              </w:rPr>
+            </w:pPr>
+          </w:p>
+        </w:tc>
+        <w:tc>
+          <w:tcPr>
+            <w:tcW w:w="2050" w:type="dxa"/>
           </w:tcPr>
           <w:p>
             <w:pPr>
@@ -8123,21 +8236,21 @@
         </w:tc>
         <w:tc>
           <w:tcPr>
-            <w:tcW w:w="2828" w:type="dxa"/>
-          </w:tcPr>
-          <w:p>
-            <w:pPr>
-              <w:jc w:val="center"/>
-              <w:rPr>
-                <w:rFonts w:ascii="Helvetica" w:hAnsi="Helvetica" w:cstheme="minorHAnsi"/>
-                <w:lang w:val="de-CH"/>
-              </w:rPr>
-            </w:pPr>
-          </w:p>
-        </w:tc>
-        <w:tc>
-          <w:tcPr>
-            <w:tcW w:w="1842" w:type="dxa"/>
+            <w:tcW w:w="2620" w:type="dxa"/>
+          </w:tcPr>
+          <w:p>
+            <w:pPr>
+              <w:jc w:val="center"/>
+              <w:rPr>
+                <w:rFonts w:ascii="Helvetica" w:hAnsi="Helvetica" w:cstheme="minorHAnsi"/>
+                <w:lang w:val="de-CH"/>
+              </w:rPr>
+            </w:pPr>
+          </w:p>
+        </w:tc>
+        <w:tc>
+          <w:tcPr>
+            <w:tcW w:w="2050" w:type="dxa"/>
           </w:tcPr>
           <w:p>
             <w:pPr>
@@ -8202,21 +8315,21 @@
         </w:tc>
         <w:tc>
           <w:tcPr>
-            <w:tcW w:w="2828" w:type="dxa"/>
-          </w:tcPr>
-          <w:p>
-            <w:pPr>
-              <w:jc w:val="center"/>
-              <w:rPr>
-                <w:rFonts w:ascii="Helvetica" w:hAnsi="Helvetica" w:cstheme="minorHAnsi"/>
-                <w:lang w:val="de-CH"/>
-              </w:rPr>
-            </w:pPr>
-          </w:p>
-        </w:tc>
-        <w:tc>
-          <w:tcPr>
-            <w:tcW w:w="1842" w:type="dxa"/>
+            <w:tcW w:w="2620" w:type="dxa"/>
+          </w:tcPr>
+          <w:p>
+            <w:pPr>
+              <w:jc w:val="center"/>
+              <w:rPr>
+                <w:rFonts w:ascii="Helvetica" w:hAnsi="Helvetica" w:cstheme="minorHAnsi"/>
+                <w:lang w:val="de-CH"/>
+              </w:rPr>
+            </w:pPr>
+          </w:p>
+        </w:tc>
+        <w:tc>
+          <w:tcPr>
+            <w:tcW w:w="2050" w:type="dxa"/>
           </w:tcPr>
           <w:p>
             <w:pPr>
@@ -8281,21 +8394,21 @@
         </w:tc>
         <w:tc>
           <w:tcPr>
-            <w:tcW w:w="2828" w:type="dxa"/>
-          </w:tcPr>
-          <w:p>
-            <w:pPr>
-              <w:jc w:val="center"/>
-              <w:rPr>
-                <w:rFonts w:ascii="Helvetica" w:hAnsi="Helvetica" w:cstheme="minorHAnsi"/>
-                <w:lang w:val="de-CH"/>
-              </w:rPr>
-            </w:pPr>
-          </w:p>
-        </w:tc>
-        <w:tc>
-          <w:tcPr>
-            <w:tcW w:w="1842" w:type="dxa"/>
+            <w:tcW w:w="2620" w:type="dxa"/>
+          </w:tcPr>
+          <w:p>
+            <w:pPr>
+              <w:jc w:val="center"/>
+              <w:rPr>
+                <w:rFonts w:ascii="Helvetica" w:hAnsi="Helvetica" w:cstheme="minorHAnsi"/>
+                <w:lang w:val="de-CH"/>
+              </w:rPr>
+            </w:pPr>
+          </w:p>
+        </w:tc>
+        <w:tc>
+          <w:tcPr>
+            <w:tcW w:w="2050" w:type="dxa"/>
           </w:tcPr>
           <w:p>
             <w:pPr>
@@ -8373,6 +8486,7 @@
       </w:pPr>
       <w:bookmarkStart w:id="7" w:name="_Toc150872842"/>
       <w:r>
+        <w:lastRenderedPageBreak/>
         <w:t>Entscheiden</w:t>
       </w:r>
       <w:bookmarkEnd w:id="7"/>
@@ -10375,7 +10489,7 @@
     <w:rsid w:val="008623AC"/>
     <w:rsid w:val="00A73EEC"/>
     <w:rsid w:val="00C478FA"/>
-    <w:rsid w:val="00E90998"/>
+    <w:rsid w:val="00E63385"/>
   </w:rsids>
   <m:mathPr>
     <m:mathFont m:val="Cambria Math"/>

</xml_diff>

<commit_message>
added todos for today
</commit_message>
<xml_diff>
--- a/Projektdoku.docx
+++ b/Projektdoku.docx
@@ -7313,6 +7313,13 @@
                 <w:lang w:val="de-CH"/>
               </w:rPr>
             </w:pPr>
+            <w:r>
+              <w:rPr>
+                <w:rFonts w:ascii="Helvetica" w:hAnsi="Helvetica" w:cstheme="minorHAnsi"/>
+                <w:lang w:val="de-CH"/>
+              </w:rPr>
+              <w:t>Health Bar implementieren</w:t>
+            </w:r>
           </w:p>
         </w:tc>
         <w:tc>
@@ -7324,10 +7331,18 @@
               <w:jc w:val="center"/>
               <w:rPr>
                 <w:rFonts w:ascii="Helvetica" w:hAnsi="Helvetica" w:cstheme="minorHAnsi"/>
-                <w:color w:val="FF0000"/>
-                <w:lang w:val="de-CH"/>
-              </w:rPr>
-            </w:pPr>
+                <w:color w:val="000000" w:themeColor="text1"/>
+                <w:lang w:val="de-CH"/>
+              </w:rPr>
+            </w:pPr>
+            <w:r>
+              <w:rPr>
+                <w:rFonts w:ascii="Helvetica" w:hAnsi="Helvetica" w:cstheme="minorHAnsi"/>
+                <w:color w:val="000000" w:themeColor="text1"/>
+                <w:lang w:val="de-CH"/>
+              </w:rPr>
+              <w:t>Inventar erstellen</w:t>
+            </w:r>
           </w:p>
         </w:tc>
         <w:tc>
@@ -7342,6 +7357,13 @@
                 <w:lang w:val="de-CH"/>
               </w:rPr>
             </w:pPr>
+            <w:r>
+              <w:rPr>
+                <w:rFonts w:ascii="Helvetica" w:hAnsi="Helvetica" w:cstheme="minorHAnsi"/>
+                <w:lang w:val="de-CH"/>
+              </w:rPr>
+              <w:t>Health Bar implementieren</w:t>
+            </w:r>
           </w:p>
         </w:tc>
       </w:tr>
@@ -7393,6 +7415,13 @@
                 <w:lang w:val="de-CH"/>
               </w:rPr>
             </w:pPr>
+            <w:r>
+              <w:rPr>
+                <w:rFonts w:ascii="Helvetica" w:hAnsi="Helvetica" w:cstheme="minorHAnsi"/>
+                <w:lang w:val="de-CH"/>
+              </w:rPr>
+              <w:t>Health Bar implementieren</w:t>
+            </w:r>
           </w:p>
         </w:tc>
         <w:tc>
@@ -7407,6 +7436,13 @@
                 <w:lang w:val="de-CH"/>
               </w:rPr>
             </w:pPr>
+            <w:r>
+              <w:rPr>
+                <w:rFonts w:ascii="Helvetica" w:hAnsi="Helvetica" w:cstheme="minorHAnsi"/>
+                <w:lang w:val="de-CH"/>
+              </w:rPr>
+              <w:t>Inventar erstellen</w:t>
+            </w:r>
           </w:p>
         </w:tc>
         <w:tc>
@@ -7421,6 +7457,13 @@
                 <w:lang w:val="de-CH"/>
               </w:rPr>
             </w:pPr>
+            <w:r>
+              <w:rPr>
+                <w:rFonts w:ascii="Helvetica" w:hAnsi="Helvetica" w:cstheme="minorHAnsi"/>
+                <w:lang w:val="de-CH"/>
+              </w:rPr>
+              <w:t>Health Bar implementieren</w:t>
+            </w:r>
           </w:p>
         </w:tc>
       </w:tr>
@@ -8542,6 +8585,7 @@
       </w:pPr>
       <w:bookmarkStart w:id="6" w:name="_Toc150872841"/>
       <w:r>
+        <w:lastRenderedPageBreak/>
         <w:t>Mockup</w:t>
       </w:r>
       <w:bookmarkEnd w:id="6"/>
@@ -10571,6 +10615,7 @@
   <w:rsids>
     <w:rsidRoot w:val="00C478FA"/>
     <w:rsid w:val="000559FF"/>
+    <w:rsid w:val="00477D19"/>
     <w:rsid w:val="004C56A0"/>
     <w:rsid w:val="008623AC"/>
     <w:rsid w:val="00A73EEC"/>

</xml_diff>

<commit_message>
added testing; final doc update
</commit_message>
<xml_diff>
--- a/Projektdoku.docx
+++ b/Projektdoku.docx
@@ -142,7 +142,37 @@
                   <w:sz w:val="72"/>
                   <w:szCs w:val="72"/>
                 </w:rPr>
-                <w:t>LA projekt 2 doku</w:t>
+                <w:t xml:space="preserve">LA </w:t>
+              </w:r>
+              <w:r>
+                <w:rPr>
+                  <w:rFonts w:asciiTheme="majorHAnsi" w:eastAsiaTheme="majorEastAsia" w:hAnsiTheme="majorHAnsi" w:cstheme="majorBidi"/>
+                  <w:caps/>
+                  <w:color w:val="4472C4" w:themeColor="accent1"/>
+                  <w:sz w:val="72"/>
+                  <w:szCs w:val="72"/>
+                </w:rPr>
+                <w:t>Block</w:t>
+              </w:r>
+              <w:r>
+                <w:rPr>
+                  <w:rFonts w:asciiTheme="majorHAnsi" w:eastAsiaTheme="majorEastAsia" w:hAnsiTheme="majorHAnsi" w:cstheme="majorBidi"/>
+                  <w:caps/>
+                  <w:color w:val="4472C4" w:themeColor="accent1"/>
+                  <w:sz w:val="72"/>
+                  <w:szCs w:val="72"/>
+                </w:rPr>
+                <w:t xml:space="preserve"> 2 doku</w:t>
+              </w:r>
+              <w:r>
+                <w:rPr>
+                  <w:rFonts w:asciiTheme="majorHAnsi" w:eastAsiaTheme="majorEastAsia" w:hAnsiTheme="majorHAnsi" w:cstheme="majorBidi"/>
+                  <w:caps/>
+                  <w:color w:val="4472C4" w:themeColor="accent1"/>
+                  <w:sz w:val="72"/>
+                  <w:szCs w:val="72"/>
+                </w:rPr>
+                <w:t>mentaiton</w:t>
               </w:r>
             </w:p>
           </w:sdtContent>
@@ -649,7 +679,7 @@
           <w:r>
             <w:fldChar w:fldCharType="separate"/>
           </w:r>
-          <w:hyperlink w:anchor="_Toc150872835" w:history="1">
+          <w:hyperlink w:anchor="_Toc153895329" w:history="1">
             <w:r>
               <w:rPr>
                 <w:rStyle w:val="Hyperlink"/>
@@ -693,7 +723,7 @@
                 <w:noProof/>
                 <w:webHidden/>
               </w:rPr>
-              <w:instrText xml:space="preserve"> PAGEREF _Toc150872835 \h </w:instrText>
+              <w:instrText xml:space="preserve"> PAGEREF _Toc153895329 \h </w:instrText>
             </w:r>
             <w:r>
               <w:rPr>
@@ -739,7 +769,7 @@
               <w14:ligatures w14:val="standardContextual"/>
             </w:rPr>
           </w:pPr>
-          <w:hyperlink w:anchor="_Toc150872836" w:history="1">
+          <w:hyperlink w:anchor="_Toc153895330" w:history="1">
             <w:r>
               <w:rPr>
                 <w:rStyle w:val="Hyperlink"/>
@@ -783,7 +813,7 @@
                 <w:noProof/>
                 <w:webHidden/>
               </w:rPr>
-              <w:instrText xml:space="preserve"> PAGEREF _Toc150872836 \h </w:instrText>
+              <w:instrText xml:space="preserve"> PAGEREF _Toc153895330 \h </w:instrText>
             </w:r>
             <w:r>
               <w:rPr>
@@ -829,7 +859,7 @@
               <w14:ligatures w14:val="standardContextual"/>
             </w:rPr>
           </w:pPr>
-          <w:hyperlink w:anchor="_Toc150872837" w:history="1">
+          <w:hyperlink w:anchor="_Toc153895331" w:history="1">
             <w:r>
               <w:rPr>
                 <w:rStyle w:val="Hyperlink"/>
@@ -873,7 +903,7 @@
                 <w:noProof/>
                 <w:webHidden/>
               </w:rPr>
-              <w:instrText xml:space="preserve"> PAGEREF _Toc150872837 \h </w:instrText>
+              <w:instrText xml:space="preserve"> PAGEREF _Toc153895331 \h </w:instrText>
             </w:r>
             <w:r>
               <w:rPr>
@@ -919,7 +949,7 @@
               <w14:ligatures w14:val="standardContextual"/>
             </w:rPr>
           </w:pPr>
-          <w:hyperlink w:anchor="_Toc150872838" w:history="1">
+          <w:hyperlink w:anchor="_Toc153895332" w:history="1">
             <w:r>
               <w:rPr>
                 <w:rStyle w:val="Hyperlink"/>
@@ -963,7 +993,7 @@
                 <w:noProof/>
                 <w:webHidden/>
               </w:rPr>
-              <w:instrText xml:space="preserve"> PAGEREF _Toc150872838 \h </w:instrText>
+              <w:instrText xml:space="preserve"> PAGEREF _Toc153895332 \h </w:instrText>
             </w:r>
             <w:r>
               <w:rPr>
@@ -1009,7 +1039,7 @@
               <w14:ligatures w14:val="standardContextual"/>
             </w:rPr>
           </w:pPr>
-          <w:hyperlink w:anchor="_Toc150872839" w:history="1">
+          <w:hyperlink w:anchor="_Toc153895333" w:history="1">
             <w:r>
               <w:rPr>
                 <w:rStyle w:val="Hyperlink"/>
@@ -1053,7 +1083,7 @@
                 <w:noProof/>
                 <w:webHidden/>
               </w:rPr>
-              <w:instrText xml:space="preserve"> PAGEREF _Toc150872839 \h </w:instrText>
+              <w:instrText xml:space="preserve"> PAGEREF _Toc153895333 \h </w:instrText>
             </w:r>
             <w:r>
               <w:rPr>
@@ -1099,7 +1129,7 @@
               <w14:ligatures w14:val="standardContextual"/>
             </w:rPr>
           </w:pPr>
-          <w:hyperlink w:anchor="_Toc150872840" w:history="1">
+          <w:hyperlink w:anchor="_Toc153895334" w:history="1">
             <w:r>
               <w:rPr>
                 <w:rStyle w:val="Hyperlink"/>
@@ -1143,7 +1173,7 @@
                 <w:noProof/>
                 <w:webHidden/>
               </w:rPr>
-              <w:instrText xml:space="preserve"> PAGEREF _Toc150872840 \h </w:instrText>
+              <w:instrText xml:space="preserve"> PAGEREF _Toc153895334 \h </w:instrText>
             </w:r>
             <w:r>
               <w:rPr>
@@ -1189,7 +1219,7 @@
               <w14:ligatures w14:val="standardContextual"/>
             </w:rPr>
           </w:pPr>
-          <w:hyperlink w:anchor="_Toc150872841" w:history="1">
+          <w:hyperlink w:anchor="_Toc153895335" w:history="1">
             <w:r>
               <w:rPr>
                 <w:rStyle w:val="Hyperlink"/>
@@ -1212,7 +1242,7 @@
                 <w:rStyle w:val="Hyperlink"/>
                 <w:noProof/>
               </w:rPr>
-              <w:t>Mockup</w:t>
+              <w:t>Sprites</w:t>
             </w:r>
             <w:r>
               <w:rPr>
@@ -1233,7 +1263,7 @@
                 <w:noProof/>
                 <w:webHidden/>
               </w:rPr>
-              <w:instrText xml:space="preserve"> PAGEREF _Toc150872841 \h </w:instrText>
+              <w:instrText xml:space="preserve"> PAGEREF _Toc153895335 \h </w:instrText>
             </w:r>
             <w:r>
               <w:rPr>
@@ -1253,7 +1283,7 @@
                 <w:noProof/>
                 <w:webHidden/>
               </w:rPr>
-              <w:t>4</w:t>
+              <w:t>5</w:t>
             </w:r>
             <w:r>
               <w:rPr>
@@ -1279,7 +1309,7 @@
               <w14:ligatures w14:val="standardContextual"/>
             </w:rPr>
           </w:pPr>
-          <w:hyperlink w:anchor="_Toc150872842" w:history="1">
+          <w:hyperlink w:anchor="_Toc153895336" w:history="1">
             <w:r>
               <w:rPr>
                 <w:rStyle w:val="Hyperlink"/>
@@ -1323,7 +1353,7 @@
                 <w:noProof/>
                 <w:webHidden/>
               </w:rPr>
-              <w:instrText xml:space="preserve"> PAGEREF _Toc150872842 \h </w:instrText>
+              <w:instrText xml:space="preserve"> PAGEREF _Toc153895336 \h </w:instrText>
             </w:r>
             <w:r>
               <w:rPr>
@@ -1369,7 +1399,7 @@
               <w14:ligatures w14:val="standardContextual"/>
             </w:rPr>
           </w:pPr>
-          <w:hyperlink w:anchor="_Toc150872843" w:history="1">
+          <w:hyperlink w:anchor="_Toc153895337" w:history="1">
             <w:r>
               <w:rPr>
                 <w:rStyle w:val="Hyperlink"/>
@@ -1413,7 +1443,7 @@
                 <w:noProof/>
                 <w:webHidden/>
               </w:rPr>
-              <w:instrText xml:space="preserve"> PAGEREF _Toc150872843 \h </w:instrText>
+              <w:instrText xml:space="preserve"> PAGEREF _Toc153895337 \h </w:instrText>
             </w:r>
             <w:r>
               <w:rPr>
@@ -1433,7 +1463,7 @@
                 <w:noProof/>
                 <w:webHidden/>
               </w:rPr>
-              <w:t>5</w:t>
+              <w:t>6</w:t>
             </w:r>
             <w:r>
               <w:rPr>
@@ -1459,7 +1489,7 @@
               <w14:ligatures w14:val="standardContextual"/>
             </w:rPr>
           </w:pPr>
-          <w:hyperlink w:anchor="_Toc150872844" w:history="1">
+          <w:hyperlink w:anchor="_Toc153895338" w:history="1">
             <w:r>
               <w:rPr>
                 <w:rStyle w:val="Hyperlink"/>
@@ -1503,7 +1533,7 @@
                 <w:noProof/>
                 <w:webHidden/>
               </w:rPr>
-              <w:instrText xml:space="preserve"> PAGEREF _Toc150872844 \h </w:instrText>
+              <w:instrText xml:space="preserve"> PAGEREF _Toc153895338 \h </w:instrText>
             </w:r>
             <w:r>
               <w:rPr>
@@ -1523,7 +1553,7 @@
                 <w:noProof/>
                 <w:webHidden/>
               </w:rPr>
-              <w:t>5</w:t>
+              <w:t>6</w:t>
             </w:r>
             <w:r>
               <w:rPr>
@@ -1549,7 +1579,7 @@
               <w14:ligatures w14:val="standardContextual"/>
             </w:rPr>
           </w:pPr>
-          <w:hyperlink w:anchor="_Toc150872845" w:history="1">
+          <w:hyperlink w:anchor="_Toc153895339" w:history="1">
             <w:r>
               <w:rPr>
                 <w:rStyle w:val="Hyperlink"/>
@@ -1593,7 +1623,7 @@
                 <w:noProof/>
                 <w:webHidden/>
               </w:rPr>
-              <w:instrText xml:space="preserve"> PAGEREF _Toc150872845 \h </w:instrText>
+              <w:instrText xml:space="preserve"> PAGEREF _Toc153895339 \h </w:instrText>
             </w:r>
             <w:r>
               <w:rPr>
@@ -1613,7 +1643,7 @@
                 <w:noProof/>
                 <w:webHidden/>
               </w:rPr>
-              <w:t>5</w:t>
+              <w:t>6</w:t>
             </w:r>
             <w:r>
               <w:rPr>
@@ -1639,7 +1669,7 @@
               <w14:ligatures w14:val="standardContextual"/>
             </w:rPr>
           </w:pPr>
-          <w:hyperlink w:anchor="_Toc150872846" w:history="1">
+          <w:hyperlink w:anchor="_Toc153895340" w:history="1">
             <w:r>
               <w:rPr>
                 <w:rStyle w:val="Hyperlink"/>
@@ -1683,7 +1713,7 @@
                 <w:noProof/>
                 <w:webHidden/>
               </w:rPr>
-              <w:instrText xml:space="preserve"> PAGEREF _Toc150872846 \h </w:instrText>
+              <w:instrText xml:space="preserve"> PAGEREF _Toc153895340 \h </w:instrText>
             </w:r>
             <w:r>
               <w:rPr>
@@ -1703,7 +1733,7 @@
                 <w:noProof/>
                 <w:webHidden/>
               </w:rPr>
-              <w:t>5</w:t>
+              <w:t>6</w:t>
             </w:r>
             <w:r>
               <w:rPr>
@@ -1729,7 +1759,7 @@
               <w14:ligatures w14:val="standardContextual"/>
             </w:rPr>
           </w:pPr>
-          <w:hyperlink w:anchor="_Toc150872847" w:history="1">
+          <w:hyperlink w:anchor="_Toc153895341" w:history="1">
             <w:r>
               <w:rPr>
                 <w:rStyle w:val="Hyperlink"/>
@@ -1773,7 +1803,7 @@
                 <w:noProof/>
                 <w:webHidden/>
               </w:rPr>
-              <w:instrText xml:space="preserve"> PAGEREF _Toc150872847 \h </w:instrText>
+              <w:instrText xml:space="preserve"> PAGEREF _Toc153895341 \h </w:instrText>
             </w:r>
             <w:r>
               <w:rPr>
@@ -1793,7 +1823,7 @@
                 <w:noProof/>
                 <w:webHidden/>
               </w:rPr>
-              <w:t>5</w:t>
+              <w:t>6</w:t>
             </w:r>
             <w:r>
               <w:rPr>
@@ -1819,7 +1849,7 @@
               <w14:ligatures w14:val="standardContextual"/>
             </w:rPr>
           </w:pPr>
-          <w:hyperlink w:anchor="_Toc150872848" w:history="1">
+          <w:hyperlink w:anchor="_Toc153895342" w:history="1">
             <w:r>
               <w:rPr>
                 <w:rStyle w:val="Hyperlink"/>
@@ -1863,7 +1893,7 @@
                 <w:noProof/>
                 <w:webHidden/>
               </w:rPr>
-              <w:instrText xml:space="preserve"> PAGEREF _Toc150872848 \h </w:instrText>
+              <w:instrText xml:space="preserve"> PAGEREF _Toc153895342 \h </w:instrText>
             </w:r>
             <w:r>
               <w:rPr>
@@ -1883,7 +1913,7 @@
                 <w:noProof/>
                 <w:webHidden/>
               </w:rPr>
-              <w:t>6</w:t>
+              <w:t>7</w:t>
             </w:r>
             <w:r>
               <w:rPr>
@@ -1949,7 +1979,7 @@
       <w:pPr>
         <w:pStyle w:val="berschrift1"/>
       </w:pPr>
-      <w:bookmarkStart w:id="0" w:name="_Toc150872835"/>
+      <w:bookmarkStart w:id="0" w:name="_Toc153895329"/>
       <w:r>
         <w:lastRenderedPageBreak/>
         <w:t>Projektantrag</w:t>
@@ -2979,7 +3009,7 @@
       <w:pPr>
         <w:pStyle w:val="berschrift1"/>
       </w:pPr>
-      <w:bookmarkStart w:id="1" w:name="_Toc150872836"/>
+      <w:bookmarkStart w:id="1" w:name="_Toc153895330"/>
       <w:r>
         <w:lastRenderedPageBreak/>
         <w:t>Informieren</w:t>
@@ -2997,7 +3027,7 @@
       <w:pPr>
         <w:pStyle w:val="berschrift2"/>
       </w:pPr>
-      <w:bookmarkStart w:id="2" w:name="_Toc150872837"/>
+      <w:bookmarkStart w:id="2" w:name="_Toc153895331"/>
       <w:r>
         <w:t>Anforderungsanalyse</w:t>
       </w:r>
@@ -4075,7 +4105,7 @@
       <w:pPr>
         <w:pStyle w:val="berschrift2"/>
       </w:pPr>
-      <w:bookmarkStart w:id="3" w:name="_Toc150872838"/>
+      <w:bookmarkStart w:id="3" w:name="_Toc153895332"/>
       <w:r>
         <w:t>Testfälle</w:t>
       </w:r>
@@ -5028,7 +5058,7 @@
       <w:pPr>
         <w:pStyle w:val="berschrift1"/>
       </w:pPr>
-      <w:bookmarkStart w:id="4" w:name="_Toc150872839"/>
+      <w:bookmarkStart w:id="4" w:name="_Toc153895333"/>
       <w:r>
         <w:lastRenderedPageBreak/>
         <w:t>Planen</w:t>
@@ -5046,7 +5076,7 @@
       <w:pPr>
         <w:pStyle w:val="berschrift2"/>
       </w:pPr>
-      <w:bookmarkStart w:id="5" w:name="_Toc150872840"/>
+      <w:bookmarkStart w:id="5" w:name="_Toc153895334"/>
       <w:proofErr w:type="spellStart"/>
       <w:r>
         <w:t>ToDo</w:t>
@@ -8441,6 +8471,13 @@
                 <w:lang w:val="de-CH"/>
               </w:rPr>
             </w:pPr>
+            <w:r>
+              <w:rPr>
+                <w:rFonts w:ascii="Helvetica" w:hAnsi="Helvetica" w:cstheme="minorHAnsi"/>
+                <w:lang w:val="de-CH"/>
+              </w:rPr>
+              <w:t>App testen</w:t>
+            </w:r>
           </w:p>
         </w:tc>
         <w:tc>
@@ -8455,6 +8492,13 @@
                 <w:lang w:val="de-CH"/>
               </w:rPr>
             </w:pPr>
+            <w:r>
+              <w:rPr>
+                <w:rFonts w:ascii="Helvetica" w:hAnsi="Helvetica" w:cstheme="minorHAnsi"/>
+                <w:lang w:val="de-CH"/>
+              </w:rPr>
+              <w:t>App testen</w:t>
+            </w:r>
           </w:p>
         </w:tc>
         <w:tc>
@@ -8469,6 +8513,13 @@
                 <w:lang w:val="de-CH"/>
               </w:rPr>
             </w:pPr>
+            <w:r>
+              <w:rPr>
+                <w:rFonts w:ascii="Helvetica" w:hAnsi="Helvetica" w:cstheme="minorHAnsi"/>
+                <w:lang w:val="de-CH"/>
+              </w:rPr>
+              <w:t>App testen</w:t>
+            </w:r>
           </w:p>
         </w:tc>
       </w:tr>
@@ -8520,6 +8571,13 @@
                 <w:lang w:val="de-CH"/>
               </w:rPr>
             </w:pPr>
+            <w:r>
+              <w:rPr>
+                <w:rFonts w:ascii="Helvetica" w:hAnsi="Helvetica" w:cstheme="minorHAnsi"/>
+                <w:lang w:val="de-CH"/>
+              </w:rPr>
+              <w:t>Portfolio</w:t>
+            </w:r>
           </w:p>
         </w:tc>
         <w:tc>
@@ -8534,6 +8592,13 @@
                 <w:lang w:val="de-CH"/>
               </w:rPr>
             </w:pPr>
+            <w:r>
+              <w:rPr>
+                <w:rFonts w:ascii="Helvetica" w:hAnsi="Helvetica" w:cstheme="minorHAnsi"/>
+                <w:lang w:val="de-CH"/>
+              </w:rPr>
+              <w:t>Portfolio</w:t>
+            </w:r>
           </w:p>
         </w:tc>
         <w:tc>
@@ -8548,6 +8613,13 @@
                 <w:lang w:val="de-CH"/>
               </w:rPr>
             </w:pPr>
+            <w:r>
+              <w:rPr>
+                <w:rFonts w:ascii="Helvetica" w:hAnsi="Helvetica" w:cstheme="minorHAnsi"/>
+                <w:lang w:val="de-CH"/>
+              </w:rPr>
+              <w:t>Portfolio</w:t>
+            </w:r>
           </w:p>
         </w:tc>
       </w:tr>
@@ -8599,6 +8671,13 @@
                 <w:lang w:val="de-CH"/>
               </w:rPr>
             </w:pPr>
+            <w:r>
+              <w:rPr>
+                <w:rFonts w:ascii="Helvetica" w:hAnsi="Helvetica" w:cstheme="minorHAnsi"/>
+                <w:lang w:val="de-CH"/>
+              </w:rPr>
+              <w:t>Portfolio</w:t>
+            </w:r>
           </w:p>
         </w:tc>
         <w:tc>
@@ -8613,6 +8692,13 @@
                 <w:lang w:val="de-CH"/>
               </w:rPr>
             </w:pPr>
+            <w:r>
+              <w:rPr>
+                <w:rFonts w:ascii="Helvetica" w:hAnsi="Helvetica" w:cstheme="minorHAnsi"/>
+                <w:lang w:val="de-CH"/>
+              </w:rPr>
+              <w:t>Portfolio</w:t>
+            </w:r>
           </w:p>
         </w:tc>
         <w:tc>
@@ -8627,6 +8713,13 @@
                 <w:lang w:val="de-CH"/>
               </w:rPr>
             </w:pPr>
+            <w:r>
+              <w:rPr>
+                <w:rFonts w:ascii="Helvetica" w:hAnsi="Helvetica" w:cstheme="minorHAnsi"/>
+                <w:lang w:val="de-CH"/>
+              </w:rPr>
+              <w:t>Portfolio</w:t>
+            </w:r>
           </w:p>
         </w:tc>
       </w:tr>
@@ -8678,6 +8771,13 @@
                 <w:lang w:val="de-CH"/>
               </w:rPr>
             </w:pPr>
+            <w:r>
+              <w:rPr>
+                <w:rFonts w:ascii="Helvetica" w:hAnsi="Helvetica" w:cstheme="minorHAnsi"/>
+                <w:lang w:val="de-CH"/>
+              </w:rPr>
+              <w:t>Portfolio</w:t>
+            </w:r>
           </w:p>
         </w:tc>
         <w:tc>
@@ -8692,6 +8792,13 @@
                 <w:lang w:val="de-CH"/>
               </w:rPr>
             </w:pPr>
+            <w:r>
+              <w:rPr>
+                <w:rFonts w:ascii="Helvetica" w:hAnsi="Helvetica" w:cstheme="minorHAnsi"/>
+                <w:lang w:val="de-CH"/>
+              </w:rPr>
+              <w:t>Portfolio</w:t>
+            </w:r>
           </w:p>
         </w:tc>
         <w:tc>
@@ -8706,6 +8813,13 @@
                 <w:lang w:val="de-CH"/>
               </w:rPr>
             </w:pPr>
+            <w:r>
+              <w:rPr>
+                <w:rFonts w:ascii="Helvetica" w:hAnsi="Helvetica" w:cstheme="minorHAnsi"/>
+                <w:lang w:val="de-CH"/>
+              </w:rPr>
+              <w:t>Portfolio</w:t>
+            </w:r>
           </w:p>
         </w:tc>
       </w:tr>
@@ -8757,6 +8871,13 @@
                 <w:lang w:val="de-CH"/>
               </w:rPr>
             </w:pPr>
+            <w:r>
+              <w:rPr>
+                <w:rFonts w:ascii="Helvetica" w:hAnsi="Helvetica" w:cstheme="minorHAnsi"/>
+                <w:lang w:val="de-CH"/>
+              </w:rPr>
+              <w:t>Portfolio</w:t>
+            </w:r>
           </w:p>
         </w:tc>
         <w:tc>
@@ -8771,6 +8892,13 @@
                 <w:lang w:val="de-CH"/>
               </w:rPr>
             </w:pPr>
+            <w:r>
+              <w:rPr>
+                <w:rFonts w:ascii="Helvetica" w:hAnsi="Helvetica" w:cstheme="minorHAnsi"/>
+                <w:lang w:val="de-CH"/>
+              </w:rPr>
+              <w:t>Portfolio</w:t>
+            </w:r>
           </w:p>
         </w:tc>
         <w:tc>
@@ -8785,6 +8913,13 @@
                 <w:lang w:val="de-CH"/>
               </w:rPr>
             </w:pPr>
+            <w:r>
+              <w:rPr>
+                <w:rFonts w:ascii="Helvetica" w:hAnsi="Helvetica" w:cstheme="minorHAnsi"/>
+                <w:lang w:val="de-CH"/>
+              </w:rPr>
+              <w:t>Portfolio</w:t>
+            </w:r>
           </w:p>
         </w:tc>
       </w:tr>
@@ -8807,15 +8942,75 @@
       <w:pPr>
         <w:pStyle w:val="berschrift2"/>
       </w:pPr>
-      <w:bookmarkStart w:id="6" w:name="_Toc150872841"/>
+      <w:bookmarkStart w:id="6" w:name="_Toc153895335"/>
       <w:r>
         <w:lastRenderedPageBreak/>
-        <w:t>Mockup</w:t>
+        <w:t>Sprites</w:t>
       </w:r>
       <w:bookmarkEnd w:id="6"/>
     </w:p>
     <w:p>
       <w:pPr>
+        <w:keepNext/>
+      </w:pPr>
+      <w:r>
+        <w:rPr>
+          <w:noProof/>
+          <w:lang w:val="de-CH"/>
+        </w:rPr>
+        <w:drawing>
+          <wp:inline distT="0" distB="0" distL="0" distR="0" wp14:anchorId="19A5A972" wp14:editId="45899145">
+            <wp:extent cx="3780430" cy="1040708"/>
+            <wp:effectExtent l="0" t="0" r="0" b="0"/>
+            <wp:docPr id="473907141" name="Grafik 1"/>
+            <wp:cNvGraphicFramePr>
+              <a:graphicFrameLocks xmlns:a="http://schemas.openxmlformats.org/drawingml/2006/main" noChangeAspect="1"/>
+            </wp:cNvGraphicFramePr>
+            <a:graphic xmlns:a="http://schemas.openxmlformats.org/drawingml/2006/main">
+              <a:graphicData uri="http://schemas.openxmlformats.org/drawingml/2006/picture">
+                <pic:pic xmlns:pic="http://schemas.openxmlformats.org/drawingml/2006/picture">
+                  <pic:nvPicPr>
+                    <pic:cNvPr id="0" name="Picture 1"/>
+                    <pic:cNvPicPr>
+                      <a:picLocks noChangeAspect="1" noChangeArrowheads="1"/>
+                    </pic:cNvPicPr>
+                  </pic:nvPicPr>
+                  <pic:blipFill>
+                    <a:blip r:embed="rId8" cstate="print">
+                      <a:extLst>
+                        <a:ext uri="{28A0092B-C50C-407E-A947-70E740481C1C}">
+                          <a14:useLocalDpi xmlns:a14="http://schemas.microsoft.com/office/drawing/2010/main" val="0"/>
+                        </a:ext>
+                      </a:extLst>
+                    </a:blip>
+                    <a:srcRect/>
+                    <a:stretch>
+                      <a:fillRect/>
+                    </a:stretch>
+                  </pic:blipFill>
+                  <pic:spPr bwMode="auto">
+                    <a:xfrm>
+                      <a:off x="0" y="0"/>
+                      <a:ext cx="3787957" cy="1042780"/>
+                    </a:xfrm>
+                    <a:prstGeom prst="rect">
+                      <a:avLst/>
+                    </a:prstGeom>
+                    <a:noFill/>
+                    <a:ln>
+                      <a:noFill/>
+                    </a:ln>
+                  </pic:spPr>
+                </pic:pic>
+              </a:graphicData>
+            </a:graphic>
+          </wp:inline>
+        </w:drawing>
+      </w:r>
+    </w:p>
+    <w:p>
+      <w:pPr>
+        <w:pStyle w:val="Beschriftung"/>
         <w:rPr>
           <w:lang w:val="de-CH"/>
         </w:rPr>
@@ -8824,21 +9019,363 @@
         <w:rPr>
           <w:lang w:val="de-CH"/>
         </w:rPr>
-        <w:t>Kommt eventuell noch.</w:t>
+        <w:t xml:space="preserve">Abbildung </w:t>
+      </w:r>
+      <w:r>
+        <w:fldChar w:fldCharType="begin"/>
+      </w:r>
+      <w:r>
+        <w:rPr>
+          <w:lang w:val="de-CH"/>
+        </w:rPr>
+        <w:instrText xml:space="preserve"> SEQ Abbildung \* ARABIC </w:instrText>
+      </w:r>
+      <w:r>
+        <w:fldChar w:fldCharType="separate"/>
+      </w:r>
+      <w:r>
+        <w:rPr>
+          <w:noProof/>
+          <w:lang w:val="de-CH"/>
+        </w:rPr>
+        <w:t>1</w:t>
+      </w:r>
+      <w:r>
+        <w:fldChar w:fldCharType="end"/>
+      </w:r>
+      <w:r>
+        <w:rPr>
+          <w:lang w:val="de-CH"/>
+        </w:rPr>
+        <w:t>: Unser Charakter (ein B</w:t>
+      </w:r>
+      <w:r>
+        <w:rPr>
+          <w:lang w:val="de-CH"/>
+        </w:rPr>
+        <w:t>BB-Schüler)</w:t>
       </w:r>
     </w:p>
     <w:p>
       <w:pPr>
+        <w:keepNext/>
+      </w:pPr>
+      <w:r>
+        <w:rPr>
+          <w:noProof/>
+          <w:lang w:val="de-CH"/>
+        </w:rPr>
+        <w:drawing>
+          <wp:inline distT="0" distB="0" distL="0" distR="0" wp14:anchorId="4F3370AC" wp14:editId="6EC98F41">
+            <wp:extent cx="3432563" cy="1931007"/>
+            <wp:effectExtent l="0" t="0" r="0" b="0"/>
+            <wp:docPr id="728260103" name="Grafik 2"/>
+            <wp:cNvGraphicFramePr>
+              <a:graphicFrameLocks xmlns:a="http://schemas.openxmlformats.org/drawingml/2006/main" noChangeAspect="1"/>
+            </wp:cNvGraphicFramePr>
+            <a:graphic xmlns:a="http://schemas.openxmlformats.org/drawingml/2006/main">
+              <a:graphicData uri="http://schemas.openxmlformats.org/drawingml/2006/picture">
+                <pic:pic xmlns:pic="http://schemas.openxmlformats.org/drawingml/2006/picture">
+                  <pic:nvPicPr>
+                    <pic:cNvPr id="0" name="Picture 2"/>
+                    <pic:cNvPicPr>
+                      <a:picLocks noChangeAspect="1" noChangeArrowheads="1"/>
+                    </pic:cNvPicPr>
+                  </pic:nvPicPr>
+                  <pic:blipFill>
+                    <a:blip r:embed="rId9" cstate="print">
+                      <a:extLst>
+                        <a:ext uri="{28A0092B-C50C-407E-A947-70E740481C1C}">
+                          <a14:useLocalDpi xmlns:a14="http://schemas.microsoft.com/office/drawing/2010/main" val="0"/>
+                        </a:ext>
+                      </a:extLst>
+                    </a:blip>
+                    <a:srcRect/>
+                    <a:stretch>
+                      <a:fillRect/>
+                    </a:stretch>
+                  </pic:blipFill>
+                  <pic:spPr bwMode="auto">
+                    <a:xfrm>
+                      <a:off x="0" y="0"/>
+                      <a:ext cx="3443838" cy="1937350"/>
+                    </a:xfrm>
+                    <a:prstGeom prst="rect">
+                      <a:avLst/>
+                    </a:prstGeom>
+                    <a:noFill/>
+                    <a:ln>
+                      <a:noFill/>
+                    </a:ln>
+                  </pic:spPr>
+                </pic:pic>
+              </a:graphicData>
+            </a:graphic>
+          </wp:inline>
+        </w:drawing>
+      </w:r>
+    </w:p>
+    <w:p>
+      <w:pPr>
+        <w:pStyle w:val="Beschriftung"/>
         <w:rPr>
           <w:lang w:val="de-CH"/>
         </w:rPr>
       </w:pPr>
+      <w:r>
+        <w:rPr>
+          <w:lang w:val="de-CH"/>
+        </w:rPr>
+        <w:t xml:space="preserve">Abbildung </w:t>
+      </w:r>
+      <w:r>
+        <w:fldChar w:fldCharType="begin"/>
+      </w:r>
+      <w:r>
+        <w:rPr>
+          <w:lang w:val="de-CH"/>
+        </w:rPr>
+        <w:instrText xml:space="preserve"> SEQ Abbildung \* ARABIC </w:instrText>
+      </w:r>
+      <w:r>
+        <w:fldChar w:fldCharType="separate"/>
+      </w:r>
+      <w:r>
+        <w:rPr>
+          <w:noProof/>
+          <w:lang w:val="de-CH"/>
+        </w:rPr>
+        <w:t>2</w:t>
+      </w:r>
+      <w:r>
+        <w:fldChar w:fldCharType="end"/>
+      </w:r>
+      <w:r>
+        <w:rPr>
+          <w:lang w:val="de-CH"/>
+        </w:rPr>
+        <w:t>: Der Hintergrund (Gang d</w:t>
+      </w:r>
+      <w:r>
+        <w:rPr>
+          <w:lang w:val="de-CH"/>
+        </w:rPr>
+        <w:t>er BBB)</w:t>
+      </w:r>
+    </w:p>
+    <w:p>
+      <w:pPr>
+        <w:keepNext/>
+      </w:pPr>
+      <w:r>
+        <w:rPr>
+          <w:noProof/>
+        </w:rPr>
+        <w:drawing>
+          <wp:inline distT="0" distB="0" distL="0" distR="0" wp14:anchorId="6818D403" wp14:editId="7EF24825">
+            <wp:extent cx="1098645" cy="1098645"/>
+            <wp:effectExtent l="0" t="0" r="6350" b="6350"/>
+            <wp:docPr id="1405597597" name="Grafik 3"/>
+            <wp:cNvGraphicFramePr>
+              <a:graphicFrameLocks xmlns:a="http://schemas.openxmlformats.org/drawingml/2006/main" noChangeAspect="1"/>
+            </wp:cNvGraphicFramePr>
+            <a:graphic xmlns:a="http://schemas.openxmlformats.org/drawingml/2006/main">
+              <a:graphicData uri="http://schemas.openxmlformats.org/drawingml/2006/picture">
+                <pic:pic xmlns:pic="http://schemas.openxmlformats.org/drawingml/2006/picture">
+                  <pic:nvPicPr>
+                    <pic:cNvPr id="0" name="Picture 3"/>
+                    <pic:cNvPicPr>
+                      <a:picLocks noChangeAspect="1" noChangeArrowheads="1"/>
+                    </pic:cNvPicPr>
+                  </pic:nvPicPr>
+                  <pic:blipFill>
+                    <a:blip r:embed="rId10">
+                      <a:extLst>
+                        <a:ext uri="{28A0092B-C50C-407E-A947-70E740481C1C}">
+                          <a14:useLocalDpi xmlns:a14="http://schemas.microsoft.com/office/drawing/2010/main" val="0"/>
+                        </a:ext>
+                      </a:extLst>
+                    </a:blip>
+                    <a:srcRect/>
+                    <a:stretch>
+                      <a:fillRect/>
+                    </a:stretch>
+                  </pic:blipFill>
+                  <pic:spPr bwMode="auto">
+                    <a:xfrm>
+                      <a:off x="0" y="0"/>
+                      <a:ext cx="1099836" cy="1099836"/>
+                    </a:xfrm>
+                    <a:prstGeom prst="rect">
+                      <a:avLst/>
+                    </a:prstGeom>
+                    <a:noFill/>
+                    <a:ln>
+                      <a:noFill/>
+                    </a:ln>
+                  </pic:spPr>
+                </pic:pic>
+              </a:graphicData>
+            </a:graphic>
+          </wp:inline>
+        </w:drawing>
+      </w:r>
+    </w:p>
+    <w:p>
+      <w:pPr>
+        <w:pStyle w:val="Beschriftung"/>
+        <w:rPr>
+          <w:lang w:val="de-CH"/>
+        </w:rPr>
+      </w:pPr>
+      <w:r>
+        <w:rPr>
+          <w:lang w:val="de-CH"/>
+        </w:rPr>
+        <w:t xml:space="preserve">Abbildung </w:t>
+      </w:r>
+      <w:r>
+        <w:fldChar w:fldCharType="begin"/>
+      </w:r>
+      <w:r>
+        <w:rPr>
+          <w:lang w:val="de-CH"/>
+        </w:rPr>
+        <w:instrText xml:space="preserve"> SEQ Abbildung \* ARABIC </w:instrText>
+      </w:r>
+      <w:r>
+        <w:fldChar w:fldCharType="separate"/>
+      </w:r>
+      <w:r>
+        <w:rPr>
+          <w:noProof/>
+          <w:lang w:val="de-CH"/>
+        </w:rPr>
+        <w:t>3</w:t>
+      </w:r>
+      <w:r>
+        <w:fldChar w:fldCharType="end"/>
+      </w:r>
+      <w:r>
+        <w:rPr>
+          <w:lang w:val="de-CH"/>
+        </w:rPr>
+        <w:t xml:space="preserve">: </w:t>
+      </w:r>
+      <w:r>
+        <w:rPr>
+          <w:lang w:val="de-CH"/>
+        </w:rPr>
+        <w:t>Ein</w:t>
+      </w:r>
+      <w:r>
+        <w:rPr>
+          <w:lang w:val="de-CH"/>
+        </w:rPr>
+        <w:t xml:space="preserve"> Gegner (Albert Einstein Kopf)</w:t>
+      </w:r>
+    </w:p>
+    <w:p>
+      <w:pPr>
+        <w:keepNext/>
+      </w:pPr>
+      <w:r>
+        <w:rPr>
+          <w:noProof/>
+          <w:lang w:val="de-CH"/>
+        </w:rPr>
+        <w:drawing>
+          <wp:inline distT="0" distB="0" distL="0" distR="0" wp14:anchorId="523C1910" wp14:editId="1C6AF2BB">
+            <wp:extent cx="893258" cy="1337760"/>
+            <wp:effectExtent l="0" t="0" r="0" b="0"/>
+            <wp:docPr id="503505448" name="Grafik 4"/>
+            <wp:cNvGraphicFramePr>
+              <a:graphicFrameLocks xmlns:a="http://schemas.openxmlformats.org/drawingml/2006/main" noChangeAspect="1"/>
+            </wp:cNvGraphicFramePr>
+            <a:graphic xmlns:a="http://schemas.openxmlformats.org/drawingml/2006/main">
+              <a:graphicData uri="http://schemas.openxmlformats.org/drawingml/2006/picture">
+                <pic:pic xmlns:pic="http://schemas.openxmlformats.org/drawingml/2006/picture">
+                  <pic:nvPicPr>
+                    <pic:cNvPr id="0" name="Picture 4"/>
+                    <pic:cNvPicPr>
+                      <a:picLocks noChangeAspect="1" noChangeArrowheads="1"/>
+                    </pic:cNvPicPr>
+                  </pic:nvPicPr>
+                  <pic:blipFill>
+                    <a:blip r:embed="rId11" cstate="print">
+                      <a:extLst>
+                        <a:ext uri="{28A0092B-C50C-407E-A947-70E740481C1C}">
+                          <a14:useLocalDpi xmlns:a14="http://schemas.microsoft.com/office/drawing/2010/main" val="0"/>
+                        </a:ext>
+                      </a:extLst>
+                    </a:blip>
+                    <a:srcRect/>
+                    <a:stretch>
+                      <a:fillRect/>
+                    </a:stretch>
+                  </pic:blipFill>
+                  <pic:spPr bwMode="auto">
+                    <a:xfrm>
+                      <a:off x="0" y="0"/>
+                      <a:ext cx="901357" cy="1349889"/>
+                    </a:xfrm>
+                    <a:prstGeom prst="rect">
+                      <a:avLst/>
+                    </a:prstGeom>
+                    <a:noFill/>
+                    <a:ln>
+                      <a:noFill/>
+                    </a:ln>
+                  </pic:spPr>
+                </pic:pic>
+              </a:graphicData>
+            </a:graphic>
+          </wp:inline>
+        </w:drawing>
+      </w:r>
+    </w:p>
+    <w:p>
+      <w:pPr>
+        <w:pStyle w:val="Beschriftung"/>
+        <w:rPr>
+          <w:lang w:val="de-CH"/>
+        </w:rPr>
+      </w:pPr>
+      <w:proofErr w:type="spellStart"/>
+      <w:r>
+        <w:t>Abbildung</w:t>
+      </w:r>
+      <w:proofErr w:type="spellEnd"/>
+      <w:r>
+        <w:t xml:space="preserve"> </w:t>
+      </w:r>
+      <w:r>
+        <w:fldChar w:fldCharType="begin"/>
+      </w:r>
+      <w:r>
+        <w:instrText xml:space="preserve"> SEQ Abbildung \* ARABIC </w:instrText>
+      </w:r>
+      <w:r>
+        <w:fldChar w:fldCharType="separate"/>
+      </w:r>
+      <w:r>
+        <w:rPr>
+          <w:noProof/>
+        </w:rPr>
+        <w:t>4</w:t>
+      </w:r>
+      <w:r>
+        <w:fldChar w:fldCharType="end"/>
+      </w:r>
+      <w:r>
+        <w:t>: Ein Lehrer</w:t>
+      </w:r>
     </w:p>
     <w:p>
       <w:pPr>
         <w:pStyle w:val="berschrift1"/>
       </w:pPr>
-      <w:bookmarkStart w:id="7" w:name="_Toc150872842"/>
+      <w:bookmarkStart w:id="7" w:name="_Toc153895336"/>
       <w:r>
         <w:t>Entscheiden</w:t>
       </w:r>
@@ -8854,7 +9391,7 @@
         <w:rPr>
           <w:lang w:val="de-CH"/>
         </w:rPr>
-        <w:t>Noch keine.</w:t>
+        <w:t>[Keine]</w:t>
       </w:r>
     </w:p>
     <w:p>
@@ -8866,10 +9403,26 @@
     </w:p>
     <w:p>
       <w:pPr>
+        <w:rPr>
+          <w:rFonts w:cstheme="minorHAnsi"/>
+          <w:b/>
+          <w:bCs/>
+          <w:sz w:val="24"/>
+          <w:szCs w:val="24"/>
+          <w:lang w:val="de-CH"/>
+        </w:rPr>
+      </w:pPr>
+      <w:r>
+        <w:br w:type="page"/>
+      </w:r>
+    </w:p>
+    <w:p>
+      <w:pPr>
         <w:pStyle w:val="berschrift1"/>
       </w:pPr>
-      <w:bookmarkStart w:id="8" w:name="_Toc150872843"/>
+      <w:bookmarkStart w:id="8" w:name="_Toc153895337"/>
       <w:r>
+        <w:lastRenderedPageBreak/>
         <w:t>Kontrollieren</w:t>
       </w:r>
       <w:bookmarkEnd w:id="8"/>
@@ -8885,7 +9438,7 @@
       <w:pPr>
         <w:pStyle w:val="berschrift2"/>
       </w:pPr>
-      <w:bookmarkStart w:id="9" w:name="_Toc150872844"/>
+      <w:bookmarkStart w:id="9" w:name="_Toc153895338"/>
       <w:r>
         <w:t>Testfallprotokoll</w:t>
       </w:r>
@@ -8898,15 +9451,15 @@
         <w:tblLook w:val="04A0" w:firstRow="1" w:lastRow="0" w:firstColumn="1" w:lastColumn="0" w:noHBand="0" w:noVBand="1"/>
       </w:tblPr>
       <w:tblGrid>
-        <w:gridCol w:w="1271"/>
-        <w:gridCol w:w="2552"/>
-        <w:gridCol w:w="2409"/>
-        <w:gridCol w:w="2784"/>
+        <w:gridCol w:w="1248"/>
+        <w:gridCol w:w="4946"/>
+        <w:gridCol w:w="1172"/>
+        <w:gridCol w:w="1650"/>
       </w:tblGrid>
       <w:tr>
         <w:tc>
           <w:tcPr>
-            <w:tcW w:w="1271" w:type="dxa"/>
+            <w:tcW w:w="1248" w:type="dxa"/>
           </w:tcPr>
           <w:p>
             <w:pPr>
@@ -8924,7 +9477,7 @@
         </w:tc>
         <w:tc>
           <w:tcPr>
-            <w:tcW w:w="2552" w:type="dxa"/>
+            <w:tcW w:w="4946" w:type="dxa"/>
           </w:tcPr>
           <w:p>
             <w:pPr>
@@ -8942,7 +9495,7 @@
         </w:tc>
         <w:tc>
           <w:tcPr>
-            <w:tcW w:w="2409" w:type="dxa"/>
+            <w:tcW w:w="1172" w:type="dxa"/>
           </w:tcPr>
           <w:p>
             <w:pPr>
@@ -8960,7 +9513,7 @@
         </w:tc>
         <w:tc>
           <w:tcPr>
-            <w:tcW w:w="2784" w:type="dxa"/>
+            <w:tcW w:w="1650" w:type="dxa"/>
           </w:tcPr>
           <w:p>
             <w:pPr>
@@ -8980,7 +9533,7 @@
       <w:tr>
         <w:tc>
           <w:tcPr>
-            <w:tcW w:w="1271" w:type="dxa"/>
+            <w:tcW w:w="1248" w:type="dxa"/>
           </w:tcPr>
           <w:p>
             <w:pPr>
@@ -8998,45 +9551,57 @@
         </w:tc>
         <w:tc>
           <w:tcPr>
-            <w:tcW w:w="2552" w:type="dxa"/>
-          </w:tcPr>
-          <w:p>
-            <w:pPr>
-              <w:rPr>
-                <w:lang w:val="de-CH"/>
-              </w:rPr>
-            </w:pPr>
-          </w:p>
-        </w:tc>
-        <w:tc>
-          <w:tcPr>
-            <w:tcW w:w="2409" w:type="dxa"/>
-          </w:tcPr>
-          <w:p>
-            <w:pPr>
-              <w:rPr>
-                <w:lang w:val="de-CH"/>
-              </w:rPr>
-            </w:pPr>
-          </w:p>
-        </w:tc>
-        <w:tc>
-          <w:tcPr>
-            <w:tcW w:w="2784" w:type="dxa"/>
-          </w:tcPr>
-          <w:p>
-            <w:pPr>
-              <w:rPr>
-                <w:lang w:val="de-CH"/>
-              </w:rPr>
-            </w:pPr>
+            <w:tcW w:w="4946" w:type="dxa"/>
+          </w:tcPr>
+          <w:p>
+            <w:pPr>
+              <w:rPr>
+                <w:lang w:val="de-CH"/>
+              </w:rPr>
+            </w:pPr>
+          </w:p>
+        </w:tc>
+        <w:tc>
+          <w:tcPr>
+            <w:tcW w:w="1172" w:type="dxa"/>
+          </w:tcPr>
+          <w:p>
+            <w:pPr>
+              <w:rPr>
+                <w:lang w:val="de-CH"/>
+              </w:rPr>
+            </w:pPr>
+            <w:r>
+              <w:rPr>
+                <w:lang w:val="de-CH"/>
+              </w:rPr>
+              <w:t>OK</w:t>
+            </w:r>
+          </w:p>
+        </w:tc>
+        <w:tc>
+          <w:tcPr>
+            <w:tcW w:w="1650" w:type="dxa"/>
+          </w:tcPr>
+          <w:p>
+            <w:pPr>
+              <w:rPr>
+                <w:lang w:val="de-CH"/>
+              </w:rPr>
+            </w:pPr>
+            <w:r>
+              <w:rPr>
+                <w:lang w:val="de-CH"/>
+              </w:rPr>
+              <w:t>Herrmann</w:t>
+            </w:r>
           </w:p>
         </w:tc>
       </w:tr>
       <w:tr>
         <w:tc>
           <w:tcPr>
-            <w:tcW w:w="1271" w:type="dxa"/>
+            <w:tcW w:w="1248" w:type="dxa"/>
           </w:tcPr>
           <w:p>
             <w:pPr>
@@ -9054,45 +9619,57 @@
         </w:tc>
         <w:tc>
           <w:tcPr>
-            <w:tcW w:w="2552" w:type="dxa"/>
-          </w:tcPr>
-          <w:p>
-            <w:pPr>
-              <w:rPr>
-                <w:lang w:val="de-CH"/>
-              </w:rPr>
-            </w:pPr>
-          </w:p>
-        </w:tc>
-        <w:tc>
-          <w:tcPr>
-            <w:tcW w:w="2409" w:type="dxa"/>
-          </w:tcPr>
-          <w:p>
-            <w:pPr>
-              <w:rPr>
-                <w:lang w:val="de-CH"/>
-              </w:rPr>
-            </w:pPr>
-          </w:p>
-        </w:tc>
-        <w:tc>
-          <w:tcPr>
-            <w:tcW w:w="2784" w:type="dxa"/>
-          </w:tcPr>
-          <w:p>
-            <w:pPr>
-              <w:rPr>
-                <w:lang w:val="de-CH"/>
-              </w:rPr>
-            </w:pPr>
+            <w:tcW w:w="4946" w:type="dxa"/>
+          </w:tcPr>
+          <w:p>
+            <w:pPr>
+              <w:rPr>
+                <w:lang w:val="de-CH"/>
+              </w:rPr>
+            </w:pPr>
+          </w:p>
+        </w:tc>
+        <w:tc>
+          <w:tcPr>
+            <w:tcW w:w="1172" w:type="dxa"/>
+          </w:tcPr>
+          <w:p>
+            <w:pPr>
+              <w:rPr>
+                <w:lang w:val="de-CH"/>
+              </w:rPr>
+            </w:pPr>
+            <w:r>
+              <w:rPr>
+                <w:lang w:val="de-CH"/>
+              </w:rPr>
+              <w:t>OK</w:t>
+            </w:r>
+          </w:p>
+        </w:tc>
+        <w:tc>
+          <w:tcPr>
+            <w:tcW w:w="1650" w:type="dxa"/>
+          </w:tcPr>
+          <w:p>
+            <w:pPr>
+              <w:rPr>
+                <w:lang w:val="de-CH"/>
+              </w:rPr>
+            </w:pPr>
+            <w:r>
+              <w:rPr>
+                <w:lang w:val="de-CH"/>
+              </w:rPr>
+              <w:t>Herrmann</w:t>
+            </w:r>
           </w:p>
         </w:tc>
       </w:tr>
       <w:tr>
         <w:tc>
           <w:tcPr>
-            <w:tcW w:w="1271" w:type="dxa"/>
+            <w:tcW w:w="1248" w:type="dxa"/>
           </w:tcPr>
           <w:p>
             <w:pPr>
@@ -9110,45 +9687,57 @@
         </w:tc>
         <w:tc>
           <w:tcPr>
-            <w:tcW w:w="2552" w:type="dxa"/>
-          </w:tcPr>
-          <w:p>
-            <w:pPr>
-              <w:rPr>
-                <w:lang w:val="de-CH"/>
-              </w:rPr>
-            </w:pPr>
-          </w:p>
-        </w:tc>
-        <w:tc>
-          <w:tcPr>
-            <w:tcW w:w="2409" w:type="dxa"/>
-          </w:tcPr>
-          <w:p>
-            <w:pPr>
-              <w:rPr>
-                <w:lang w:val="de-CH"/>
-              </w:rPr>
-            </w:pPr>
-          </w:p>
-        </w:tc>
-        <w:tc>
-          <w:tcPr>
-            <w:tcW w:w="2784" w:type="dxa"/>
-          </w:tcPr>
-          <w:p>
-            <w:pPr>
-              <w:rPr>
-                <w:lang w:val="de-CH"/>
-              </w:rPr>
-            </w:pPr>
+            <w:tcW w:w="4946" w:type="dxa"/>
+          </w:tcPr>
+          <w:p>
+            <w:pPr>
+              <w:rPr>
+                <w:lang w:val="de-CH"/>
+              </w:rPr>
+            </w:pPr>
+          </w:p>
+        </w:tc>
+        <w:tc>
+          <w:tcPr>
+            <w:tcW w:w="1172" w:type="dxa"/>
+          </w:tcPr>
+          <w:p>
+            <w:pPr>
+              <w:rPr>
+                <w:lang w:val="de-CH"/>
+              </w:rPr>
+            </w:pPr>
+            <w:r>
+              <w:rPr>
+                <w:lang w:val="de-CH"/>
+              </w:rPr>
+              <w:t>OK</w:t>
+            </w:r>
+          </w:p>
+        </w:tc>
+        <w:tc>
+          <w:tcPr>
+            <w:tcW w:w="1650" w:type="dxa"/>
+          </w:tcPr>
+          <w:p>
+            <w:pPr>
+              <w:rPr>
+                <w:lang w:val="de-CH"/>
+              </w:rPr>
+            </w:pPr>
+            <w:r>
+              <w:rPr>
+                <w:lang w:val="de-CH"/>
+              </w:rPr>
+              <w:t>Herrmann</w:t>
+            </w:r>
           </w:p>
         </w:tc>
       </w:tr>
       <w:tr>
         <w:tc>
           <w:tcPr>
-            <w:tcW w:w="1271" w:type="dxa"/>
+            <w:tcW w:w="1248" w:type="dxa"/>
           </w:tcPr>
           <w:p>
             <w:pPr>
@@ -9166,45 +9755,63 @@
         </w:tc>
         <w:tc>
           <w:tcPr>
-            <w:tcW w:w="2552" w:type="dxa"/>
-          </w:tcPr>
-          <w:p>
-            <w:pPr>
-              <w:rPr>
-                <w:lang w:val="de-CH"/>
-              </w:rPr>
-            </w:pPr>
-          </w:p>
-        </w:tc>
-        <w:tc>
-          <w:tcPr>
-            <w:tcW w:w="2409" w:type="dxa"/>
-          </w:tcPr>
-          <w:p>
-            <w:pPr>
-              <w:rPr>
-                <w:lang w:val="de-CH"/>
-              </w:rPr>
-            </w:pPr>
-          </w:p>
-        </w:tc>
-        <w:tc>
-          <w:tcPr>
-            <w:tcW w:w="2784" w:type="dxa"/>
-          </w:tcPr>
-          <w:p>
-            <w:pPr>
-              <w:rPr>
-                <w:lang w:val="de-CH"/>
-              </w:rPr>
-            </w:pPr>
+            <w:tcW w:w="4946" w:type="dxa"/>
+          </w:tcPr>
+          <w:p>
+            <w:pPr>
+              <w:rPr>
+                <w:lang w:val="de-CH"/>
+              </w:rPr>
+            </w:pPr>
+            <w:r>
+              <w:rPr>
+                <w:lang w:val="de-CH"/>
+              </w:rPr>
+              <w:t>Item wird mit Hindurchlaufen anstatt «E» aufgehoben.</w:t>
+            </w:r>
+          </w:p>
+        </w:tc>
+        <w:tc>
+          <w:tcPr>
+            <w:tcW w:w="1172" w:type="dxa"/>
+          </w:tcPr>
+          <w:p>
+            <w:pPr>
+              <w:rPr>
+                <w:lang w:val="de-CH"/>
+              </w:rPr>
+            </w:pPr>
+            <w:r>
+              <w:rPr>
+                <w:lang w:val="de-CH"/>
+              </w:rPr>
+              <w:t>OK</w:t>
+            </w:r>
+          </w:p>
+        </w:tc>
+        <w:tc>
+          <w:tcPr>
+            <w:tcW w:w="1650" w:type="dxa"/>
+          </w:tcPr>
+          <w:p>
+            <w:pPr>
+              <w:rPr>
+                <w:lang w:val="de-CH"/>
+              </w:rPr>
+            </w:pPr>
+            <w:r>
+              <w:rPr>
+                <w:lang w:val="de-CH"/>
+              </w:rPr>
+              <w:t>Herrmann</w:t>
+            </w:r>
           </w:p>
         </w:tc>
       </w:tr>
       <w:tr>
         <w:tc>
           <w:tcPr>
-            <w:tcW w:w="1271" w:type="dxa"/>
+            <w:tcW w:w="1248" w:type="dxa"/>
           </w:tcPr>
           <w:p>
             <w:pPr>
@@ -9222,45 +9829,63 @@
         </w:tc>
         <w:tc>
           <w:tcPr>
-            <w:tcW w:w="2552" w:type="dxa"/>
-          </w:tcPr>
-          <w:p>
-            <w:pPr>
-              <w:rPr>
-                <w:lang w:val="de-CH"/>
-              </w:rPr>
-            </w:pPr>
-          </w:p>
-        </w:tc>
-        <w:tc>
-          <w:tcPr>
-            <w:tcW w:w="2409" w:type="dxa"/>
-          </w:tcPr>
-          <w:p>
-            <w:pPr>
-              <w:rPr>
-                <w:lang w:val="de-CH"/>
-              </w:rPr>
-            </w:pPr>
-          </w:p>
-        </w:tc>
-        <w:tc>
-          <w:tcPr>
-            <w:tcW w:w="2784" w:type="dxa"/>
-          </w:tcPr>
-          <w:p>
-            <w:pPr>
-              <w:rPr>
-                <w:lang w:val="de-CH"/>
-              </w:rPr>
-            </w:pPr>
+            <w:tcW w:w="4946" w:type="dxa"/>
+          </w:tcPr>
+          <w:p>
+            <w:pPr>
+              <w:rPr>
+                <w:lang w:val="de-CH"/>
+              </w:rPr>
+            </w:pPr>
+            <w:r>
+              <w:rPr>
+                <w:lang w:val="de-CH"/>
+              </w:rPr>
+              <w:t>Quest wird mit «Q» angezeigt</w:t>
+            </w:r>
+          </w:p>
+        </w:tc>
+        <w:tc>
+          <w:tcPr>
+            <w:tcW w:w="1172" w:type="dxa"/>
+          </w:tcPr>
+          <w:p>
+            <w:pPr>
+              <w:rPr>
+                <w:lang w:val="de-CH"/>
+              </w:rPr>
+            </w:pPr>
+            <w:r>
+              <w:rPr>
+                <w:lang w:val="de-CH"/>
+              </w:rPr>
+              <w:t>OK</w:t>
+            </w:r>
+          </w:p>
+        </w:tc>
+        <w:tc>
+          <w:tcPr>
+            <w:tcW w:w="1650" w:type="dxa"/>
+          </w:tcPr>
+          <w:p>
+            <w:pPr>
+              <w:rPr>
+                <w:lang w:val="de-CH"/>
+              </w:rPr>
+            </w:pPr>
+            <w:r>
+              <w:rPr>
+                <w:lang w:val="de-CH"/>
+              </w:rPr>
+              <w:t>Herrmann</w:t>
+            </w:r>
           </w:p>
         </w:tc>
       </w:tr>
       <w:tr>
         <w:tc>
           <w:tcPr>
-            <w:tcW w:w="1271" w:type="dxa"/>
+            <w:tcW w:w="1248" w:type="dxa"/>
           </w:tcPr>
           <w:p>
             <w:pPr>
@@ -9278,45 +9903,57 @@
         </w:tc>
         <w:tc>
           <w:tcPr>
-            <w:tcW w:w="2552" w:type="dxa"/>
-          </w:tcPr>
-          <w:p>
-            <w:pPr>
-              <w:rPr>
-                <w:lang w:val="de-CH"/>
-              </w:rPr>
-            </w:pPr>
-          </w:p>
-        </w:tc>
-        <w:tc>
-          <w:tcPr>
-            <w:tcW w:w="2409" w:type="dxa"/>
-          </w:tcPr>
-          <w:p>
-            <w:pPr>
-              <w:rPr>
-                <w:lang w:val="de-CH"/>
-              </w:rPr>
-            </w:pPr>
-          </w:p>
-        </w:tc>
-        <w:tc>
-          <w:tcPr>
-            <w:tcW w:w="2784" w:type="dxa"/>
-          </w:tcPr>
-          <w:p>
-            <w:pPr>
-              <w:rPr>
-                <w:lang w:val="de-CH"/>
-              </w:rPr>
-            </w:pPr>
+            <w:tcW w:w="4946" w:type="dxa"/>
+          </w:tcPr>
+          <w:p>
+            <w:pPr>
+              <w:rPr>
+                <w:lang w:val="de-CH"/>
+              </w:rPr>
+            </w:pPr>
+          </w:p>
+        </w:tc>
+        <w:tc>
+          <w:tcPr>
+            <w:tcW w:w="1172" w:type="dxa"/>
+          </w:tcPr>
+          <w:p>
+            <w:pPr>
+              <w:rPr>
+                <w:lang w:val="de-CH"/>
+              </w:rPr>
+            </w:pPr>
+            <w:r>
+              <w:rPr>
+                <w:lang w:val="de-CH"/>
+              </w:rPr>
+              <w:t>OK</w:t>
+            </w:r>
+          </w:p>
+        </w:tc>
+        <w:tc>
+          <w:tcPr>
+            <w:tcW w:w="1650" w:type="dxa"/>
+          </w:tcPr>
+          <w:p>
+            <w:pPr>
+              <w:rPr>
+                <w:lang w:val="de-CH"/>
+              </w:rPr>
+            </w:pPr>
+            <w:r>
+              <w:rPr>
+                <w:lang w:val="de-CH"/>
+              </w:rPr>
+              <w:t>Herrmann</w:t>
+            </w:r>
           </w:p>
         </w:tc>
       </w:tr>
       <w:tr>
         <w:tc>
           <w:tcPr>
-            <w:tcW w:w="1271" w:type="dxa"/>
+            <w:tcW w:w="1248" w:type="dxa"/>
           </w:tcPr>
           <w:p>
             <w:pPr>
@@ -9334,38 +9971,56 @@
         </w:tc>
         <w:tc>
           <w:tcPr>
-            <w:tcW w:w="2552" w:type="dxa"/>
-          </w:tcPr>
-          <w:p>
-            <w:pPr>
-              <w:rPr>
-                <w:lang w:val="de-CH"/>
-              </w:rPr>
-            </w:pPr>
-          </w:p>
-        </w:tc>
-        <w:tc>
-          <w:tcPr>
-            <w:tcW w:w="2409" w:type="dxa"/>
-          </w:tcPr>
-          <w:p>
-            <w:pPr>
-              <w:rPr>
-                <w:lang w:val="de-CH"/>
-              </w:rPr>
-            </w:pPr>
-          </w:p>
-        </w:tc>
-        <w:tc>
-          <w:tcPr>
-            <w:tcW w:w="2784" w:type="dxa"/>
-          </w:tcPr>
-          <w:p>
-            <w:pPr>
-              <w:rPr>
-                <w:lang w:val="de-CH"/>
-              </w:rPr>
-            </w:pPr>
+            <w:tcW w:w="4946" w:type="dxa"/>
+          </w:tcPr>
+          <w:p>
+            <w:pPr>
+              <w:rPr>
+                <w:lang w:val="de-CH"/>
+              </w:rPr>
+            </w:pPr>
+            <w:r>
+              <w:rPr>
+                <w:lang w:val="de-CH"/>
+              </w:rPr>
+              <w:t>Man stirbt erst nach mehreren Angriffen.</w:t>
+            </w:r>
+          </w:p>
+        </w:tc>
+        <w:tc>
+          <w:tcPr>
+            <w:tcW w:w="1172" w:type="dxa"/>
+          </w:tcPr>
+          <w:p>
+            <w:pPr>
+              <w:rPr>
+                <w:lang w:val="de-CH"/>
+              </w:rPr>
+            </w:pPr>
+            <w:r>
+              <w:rPr>
+                <w:lang w:val="de-CH"/>
+              </w:rPr>
+              <w:t>OK</w:t>
+            </w:r>
+          </w:p>
+        </w:tc>
+        <w:tc>
+          <w:tcPr>
+            <w:tcW w:w="1650" w:type="dxa"/>
+          </w:tcPr>
+          <w:p>
+            <w:pPr>
+              <w:rPr>
+                <w:lang w:val="de-CH"/>
+              </w:rPr>
+            </w:pPr>
+            <w:r>
+              <w:rPr>
+                <w:lang w:val="de-CH"/>
+              </w:rPr>
+              <w:t>Herrmann</w:t>
+            </w:r>
           </w:p>
         </w:tc>
       </w:tr>
@@ -9381,7 +10036,7 @@
       <w:pPr>
         <w:pStyle w:val="berschrift2"/>
       </w:pPr>
-      <w:bookmarkStart w:id="10" w:name="_Toc150872845"/>
+      <w:bookmarkStart w:id="10" w:name="_Toc153895339"/>
       <w:r>
         <w:t>Fazit</w:t>
       </w:r>
@@ -9393,6 +10048,24 @@
           <w:lang w:val="de-CH"/>
         </w:rPr>
       </w:pPr>
+      <w:r>
+        <w:rPr>
+          <w:lang w:val="de-CH"/>
+        </w:rPr>
+        <w:t xml:space="preserve">Alle Tests waren erfolgreich, es </w:t>
+      </w:r>
+      <w:r>
+        <w:rPr>
+          <w:lang w:val="de-CH"/>
+        </w:rPr>
+        <w:t>ergaben sich</w:t>
+      </w:r>
+      <w:r>
+        <w:rPr>
+          <w:lang w:val="de-CH"/>
+        </w:rPr>
+        <w:t xml:space="preserve"> keine Probleme bei der Durchführung. Das Produkt kann dem Kunden übergeben werden.</w:t>
+      </w:r>
     </w:p>
     <w:p>
       <w:pPr>
@@ -9405,7 +10078,7 @@
       <w:pPr>
         <w:pStyle w:val="berschrift1"/>
       </w:pPr>
-      <w:bookmarkStart w:id="11" w:name="_Toc150872846"/>
+      <w:bookmarkStart w:id="11" w:name="_Toc153895340"/>
       <w:r>
         <w:t>Auswerten</w:t>
       </w:r>
@@ -9415,11 +10088,78 @@
       <w:pPr>
         <w:pStyle w:val="berschrift2"/>
       </w:pPr>
-      <w:bookmarkStart w:id="12" w:name="_Toc150872847"/>
+      <w:bookmarkStart w:id="12" w:name="_Toc153895341"/>
       <w:r>
         <w:t>Reflexion</w:t>
       </w:r>
       <w:bookmarkEnd w:id="12"/>
+    </w:p>
+    <w:p>
+      <w:pPr>
+        <w:rPr>
+          <w:lang w:val="de-CH"/>
+        </w:rPr>
+      </w:pPr>
+      <w:r>
+        <w:rPr>
+          <w:lang w:val="de-CH"/>
+        </w:rPr>
+        <w:t xml:space="preserve">Wir hatten Mühe mit dem Beheben von </w:t>
+      </w:r>
+      <w:proofErr w:type="spellStart"/>
+      <w:r>
+        <w:rPr>
+          <w:lang w:val="de-CH"/>
+        </w:rPr>
+        <w:t>Merge</w:t>
+      </w:r>
+      <w:proofErr w:type="spellEnd"/>
+      <w:r>
+        <w:rPr>
+          <w:lang w:val="de-CH"/>
+        </w:rPr>
+        <w:t xml:space="preserve"> </w:t>
+      </w:r>
+      <w:proofErr w:type="spellStart"/>
+      <w:r>
+        <w:rPr>
+          <w:lang w:val="de-CH"/>
+        </w:rPr>
+        <w:t>Conflicts</w:t>
+      </w:r>
+      <w:proofErr w:type="spellEnd"/>
+      <w:r>
+        <w:rPr>
+          <w:lang w:val="de-CH"/>
+        </w:rPr>
+        <w:t xml:space="preserve"> mit den verschiedenen Szenen-Dateien</w:t>
+      </w:r>
+      <w:r>
+        <w:rPr>
+          <w:lang w:val="de-CH"/>
+        </w:rPr>
+        <w:t>, da wir diese nicht kannten</w:t>
+      </w:r>
+      <w:r>
+        <w:rPr>
+          <w:lang w:val="de-CH"/>
+        </w:rPr>
+        <w:t xml:space="preserve">. Daraufhin führten wir es entweder manuell zusammen oder versuchten, Änderungen an der Szene vor dem </w:t>
+      </w:r>
+      <w:proofErr w:type="spellStart"/>
+      <w:r>
+        <w:rPr>
+          <w:lang w:val="de-CH"/>
+        </w:rPr>
+        <w:t>Mergen</w:t>
+      </w:r>
+      <w:proofErr w:type="spellEnd"/>
+      <w:r>
+        <w:rPr>
+          <w:lang w:val="de-CH"/>
+        </w:rPr>
+        <w:t xml:space="preserve"> zu vermeiden.</w:t>
+      </w:r>
     </w:p>
     <w:p>
       <w:pPr>
@@ -9436,6 +10176,12 @@
         <w:rPr>
           <w:lang w:val="de-CH"/>
         </w:rPr>
+        <w:t>Ansonsten hatten wir keine Probleme und wir konnten unsere Arbeit mithilfe der To-do-Liste gut untereinander aufteilen.</w:t>
+      </w:r>
+      <w:r>
+        <w:rPr>
+          <w:lang w:val="de-CH"/>
+        </w:rPr>
         <w:br w:type="page"/>
       </w:r>
     </w:p>
@@ -9443,14 +10189,256 @@
       <w:pPr>
         <w:pStyle w:val="berschrift1"/>
       </w:pPr>
-      <w:bookmarkStart w:id="13" w:name="_Toc150872848"/>
+      <w:bookmarkStart w:id="13" w:name="_Toc153895342"/>
       <w:r>
         <w:lastRenderedPageBreak/>
         <w:t>Quellen</w:t>
       </w:r>
       <w:bookmarkEnd w:id="13"/>
     </w:p>
-    <w:p/>
+    <w:p>
+      <w:pPr>
+        <w:pStyle w:val="Listenabsatz"/>
+        <w:numPr>
+          <w:ilvl w:val="0"/>
+          <w:numId w:val="6"/>
+        </w:numPr>
+        <w:rPr>
+          <w:lang w:val="de-CH"/>
+        </w:rPr>
+      </w:pPr>
+      <w:hyperlink r:id="rId12" w:history="1">
+        <w:r>
+          <w:rPr>
+            <w:rStyle w:val="Hyperlink"/>
+            <w:lang w:val="de-CH"/>
+          </w:rPr>
+          <w:t>https://youtu.be/Xf2RduncoNU?t=131</w:t>
+        </w:r>
+      </w:hyperlink>
+      <w:r>
+        <w:rPr>
+          <w:lang w:val="de-CH"/>
+        </w:rPr>
+        <w:t xml:space="preserve"> </w:t>
+      </w:r>
+    </w:p>
+    <w:p>
+      <w:pPr>
+        <w:pStyle w:val="Listenabsatz"/>
+        <w:numPr>
+          <w:ilvl w:val="0"/>
+          <w:numId w:val="6"/>
+        </w:numPr>
+        <w:rPr>
+          <w:lang w:val="de-CH"/>
+        </w:rPr>
+      </w:pPr>
+      <w:hyperlink r:id="rId13" w:history="1">
+        <w:r>
+          <w:rPr>
+            <w:rStyle w:val="Hyperlink"/>
+            <w:lang w:val="de-CH"/>
+          </w:rPr>
+          <w:t>https://youtu.be/9u59U-DWNJs</w:t>
+        </w:r>
+      </w:hyperlink>
+      <w:r>
+        <w:rPr>
+          <w:lang w:val="de-CH"/>
+        </w:rPr>
+        <w:t xml:space="preserve"> </w:t>
+      </w:r>
+    </w:p>
+    <w:p>
+      <w:pPr>
+        <w:pStyle w:val="Listenabsatz"/>
+        <w:numPr>
+          <w:ilvl w:val="0"/>
+          <w:numId w:val="6"/>
+        </w:numPr>
+        <w:rPr>
+          <w:lang w:val="de-CH"/>
+        </w:rPr>
+      </w:pPr>
+      <w:hyperlink r:id="rId14" w:history="1">
+        <w:r>
+          <w:rPr>
+            <w:rStyle w:val="Hyperlink"/>
+            <w:lang w:val="de-CH"/>
+          </w:rPr>
+          <w:t>https://www.youtube.com/watch?v=Q8iuaHwzxWY&amp;t=452s</w:t>
+        </w:r>
+      </w:hyperlink>
+      <w:r>
+        <w:rPr>
+          <w:lang w:val="de-CH"/>
+        </w:rPr>
+        <w:t xml:space="preserve"> </w:t>
+      </w:r>
+    </w:p>
+    <w:p>
+      <w:pPr>
+        <w:pStyle w:val="Listenabsatz"/>
+        <w:numPr>
+          <w:ilvl w:val="0"/>
+          <w:numId w:val="6"/>
+        </w:numPr>
+        <w:rPr>
+          <w:lang w:val="de-CH"/>
+        </w:rPr>
+      </w:pPr>
+      <w:hyperlink r:id="rId15" w:history="1">
+        <w:r>
+          <w:rPr>
+            <w:rStyle w:val="Hyperlink"/>
+            <w:lang w:val="de-CH"/>
+          </w:rPr>
+          <w:t>https://youtu.be/24hXJnwRim0</w:t>
+        </w:r>
+      </w:hyperlink>
+      <w:r>
+        <w:rPr>
+          <w:lang w:val="de-CH"/>
+        </w:rPr>
+        <w:t xml:space="preserve"> </w:t>
+      </w:r>
+    </w:p>
+    <w:p>
+      <w:pPr>
+        <w:pStyle w:val="Listenabsatz"/>
+        <w:numPr>
+          <w:ilvl w:val="0"/>
+          <w:numId w:val="6"/>
+        </w:numPr>
+        <w:rPr>
+          <w:lang w:val="de-CH"/>
+        </w:rPr>
+      </w:pPr>
+      <w:hyperlink r:id="rId16" w:history="1">
+        <w:r>
+          <w:rPr>
+            <w:rStyle w:val="Hyperlink"/>
+            <w:lang w:val="de-CH"/>
+          </w:rPr>
+          <w:t>https://youtu.be/vkHT5rziNMk</w:t>
+        </w:r>
+      </w:hyperlink>
+      <w:r>
+        <w:rPr>
+          <w:lang w:val="de-CH"/>
+        </w:rPr>
+        <w:t xml:space="preserve"> </w:t>
+      </w:r>
+    </w:p>
+    <w:p>
+      <w:pPr>
+        <w:pStyle w:val="Listenabsatz"/>
+        <w:numPr>
+          <w:ilvl w:val="0"/>
+          <w:numId w:val="6"/>
+        </w:numPr>
+        <w:rPr>
+          <w:lang w:val="de-CH"/>
+        </w:rPr>
+      </w:pPr>
+      <w:hyperlink r:id="rId17" w:history="1">
+        <w:r>
+          <w:rPr>
+            <w:rStyle w:val="Hyperlink"/>
+            <w:lang w:val="de-CH"/>
+          </w:rPr>
+          <w:t>https://www.youtube.com/watch?v=X3J0fSodKgs</w:t>
+        </w:r>
+      </w:hyperlink>
+      <w:r>
+        <w:rPr>
+          <w:lang w:val="de-CH"/>
+        </w:rPr>
+        <w:t xml:space="preserve"> </w:t>
+      </w:r>
+    </w:p>
+    <w:p>
+      <w:pPr>
+        <w:pStyle w:val="Listenabsatz"/>
+        <w:numPr>
+          <w:ilvl w:val="0"/>
+          <w:numId w:val="6"/>
+        </w:numPr>
+        <w:rPr>
+          <w:lang w:val="de-CH"/>
+        </w:rPr>
+      </w:pPr>
+      <w:hyperlink r:id="rId18" w:history="1">
+        <w:r>
+          <w:rPr>
+            <w:rStyle w:val="Hyperlink"/>
+            <w:lang w:val="de-CH"/>
+          </w:rPr>
+          <w:t>https://www.youtube.com/watch?v=fyRcR6C5H2g</w:t>
+        </w:r>
+      </w:hyperlink>
+      <w:r>
+        <w:rPr>
+          <w:lang w:val="de-CH"/>
+        </w:rPr>
+        <w:t xml:space="preserve"> </w:t>
+      </w:r>
+    </w:p>
+    <w:p>
+      <w:pPr>
+        <w:pStyle w:val="Listenabsatz"/>
+        <w:numPr>
+          <w:ilvl w:val="0"/>
+          <w:numId w:val="6"/>
+        </w:numPr>
+        <w:rPr>
+          <w:lang w:val="de-CH"/>
+        </w:rPr>
+      </w:pPr>
+      <w:hyperlink r:id="rId19" w:history="1">
+        <w:r>
+          <w:rPr>
+            <w:rStyle w:val="Hyperlink"/>
+            <w:lang w:val="de-CH"/>
+          </w:rPr>
+          <w:t>https://stackoverflow.com/questions/77298440/how-do-i-do-in-godot-to-respawn-my-character-after-falling-out-of-the-map</w:t>
+        </w:r>
+      </w:hyperlink>
+      <w:r>
+        <w:rPr>
+          <w:lang w:val="de-CH"/>
+        </w:rPr>
+        <w:t xml:space="preserve"> </w:t>
+      </w:r>
+    </w:p>
+    <w:p>
+      <w:pPr>
+        <w:pStyle w:val="Listenabsatz"/>
+        <w:numPr>
+          <w:ilvl w:val="0"/>
+          <w:numId w:val="6"/>
+        </w:numPr>
+        <w:rPr>
+          <w:lang w:val="de-CH"/>
+        </w:rPr>
+      </w:pPr>
+      <w:hyperlink r:id="rId20" w:history="1">
+        <w:r>
+          <w:rPr>
+            <w:rStyle w:val="Hyperlink"/>
+            <w:lang w:val="de-CH"/>
+          </w:rPr>
+          <w:t>https://www.reddit.com/r/godot/comments/6ntejk/tips_how_to_fix_merge_conflict_with_tscn_files/</w:t>
+        </w:r>
+      </w:hyperlink>
+      <w:r>
+        <w:rPr>
+          <w:lang w:val="de-CH"/>
+        </w:rPr>
+        <w:t xml:space="preserve"> </w:t>
+      </w:r>
+    </w:p>
     <w:sectPr>
       <w:pgSz w:w="11906" w:h="16838"/>
       <w:pgMar w:top="1440" w:right="1440" w:bottom="1440" w:left="1440" w:header="708" w:footer="708" w:gutter="0"/>
@@ -9578,6 +10566,119 @@
     </w:lvl>
   </w:abstractNum>
   <w:abstractNum w:abstractNumId="1" w15:restartNumberingAfterBreak="0">
+    <w:nsid w:val="0FAE2E7D"/>
+    <w:multiLevelType w:val="hybridMultilevel"/>
+    <w:tmpl w:val="67F0E43E"/>
+    <w:lvl w:ilvl="0" w:tplc="08070001">
+      <w:start w:val="1"/>
+      <w:numFmt w:val="bullet"/>
+      <w:lvlText w:val=""/>
+      <w:lvlJc w:val="left"/>
+      <w:pPr>
+        <w:ind w:left="720" w:hanging="360"/>
+      </w:pPr>
+      <w:rPr>
+        <w:rFonts w:ascii="Symbol" w:hAnsi="Symbol" w:hint="default"/>
+      </w:rPr>
+    </w:lvl>
+    <w:lvl w:ilvl="1" w:tplc="08070003" w:tentative="1">
+      <w:start w:val="1"/>
+      <w:numFmt w:val="bullet"/>
+      <w:lvlText w:val="o"/>
+      <w:lvlJc w:val="left"/>
+      <w:pPr>
+        <w:ind w:left="1440" w:hanging="360"/>
+      </w:pPr>
+      <w:rPr>
+        <w:rFonts w:ascii="Courier New" w:hAnsi="Courier New" w:cs="Courier New" w:hint="default"/>
+      </w:rPr>
+    </w:lvl>
+    <w:lvl w:ilvl="2" w:tplc="08070005" w:tentative="1">
+      <w:start w:val="1"/>
+      <w:numFmt w:val="bullet"/>
+      <w:lvlText w:val=""/>
+      <w:lvlJc w:val="left"/>
+      <w:pPr>
+        <w:ind w:left="2160" w:hanging="360"/>
+      </w:pPr>
+      <w:rPr>
+        <w:rFonts w:ascii="Wingdings" w:hAnsi="Wingdings" w:hint="default"/>
+      </w:rPr>
+    </w:lvl>
+    <w:lvl w:ilvl="3" w:tplc="08070001" w:tentative="1">
+      <w:start w:val="1"/>
+      <w:numFmt w:val="bullet"/>
+      <w:lvlText w:val=""/>
+      <w:lvlJc w:val="left"/>
+      <w:pPr>
+        <w:ind w:left="2880" w:hanging="360"/>
+      </w:pPr>
+      <w:rPr>
+        <w:rFonts w:ascii="Symbol" w:hAnsi="Symbol" w:hint="default"/>
+      </w:rPr>
+    </w:lvl>
+    <w:lvl w:ilvl="4" w:tplc="08070003" w:tentative="1">
+      <w:start w:val="1"/>
+      <w:numFmt w:val="bullet"/>
+      <w:lvlText w:val="o"/>
+      <w:lvlJc w:val="left"/>
+      <w:pPr>
+        <w:ind w:left="3600" w:hanging="360"/>
+      </w:pPr>
+      <w:rPr>
+        <w:rFonts w:ascii="Courier New" w:hAnsi="Courier New" w:cs="Courier New" w:hint="default"/>
+      </w:rPr>
+    </w:lvl>
+    <w:lvl w:ilvl="5" w:tplc="08070005" w:tentative="1">
+      <w:start w:val="1"/>
+      <w:numFmt w:val="bullet"/>
+      <w:lvlText w:val=""/>
+      <w:lvlJc w:val="left"/>
+      <w:pPr>
+        <w:ind w:left="4320" w:hanging="360"/>
+      </w:pPr>
+      <w:rPr>
+        <w:rFonts w:ascii="Wingdings" w:hAnsi="Wingdings" w:hint="default"/>
+      </w:rPr>
+    </w:lvl>
+    <w:lvl w:ilvl="6" w:tplc="08070001" w:tentative="1">
+      <w:start w:val="1"/>
+      <w:numFmt w:val="bullet"/>
+      <w:lvlText w:val=""/>
+      <w:lvlJc w:val="left"/>
+      <w:pPr>
+        <w:ind w:left="5040" w:hanging="360"/>
+      </w:pPr>
+      <w:rPr>
+        <w:rFonts w:ascii="Symbol" w:hAnsi="Symbol" w:hint="default"/>
+      </w:rPr>
+    </w:lvl>
+    <w:lvl w:ilvl="7" w:tplc="08070003" w:tentative="1">
+      <w:start w:val="1"/>
+      <w:numFmt w:val="bullet"/>
+      <w:lvlText w:val="o"/>
+      <w:lvlJc w:val="left"/>
+      <w:pPr>
+        <w:ind w:left="5760" w:hanging="360"/>
+      </w:pPr>
+      <w:rPr>
+        <w:rFonts w:ascii="Courier New" w:hAnsi="Courier New" w:cs="Courier New" w:hint="default"/>
+      </w:rPr>
+    </w:lvl>
+    <w:lvl w:ilvl="8" w:tplc="08070005" w:tentative="1">
+      <w:start w:val="1"/>
+      <w:numFmt w:val="bullet"/>
+      <w:lvlText w:val=""/>
+      <w:lvlJc w:val="left"/>
+      <w:pPr>
+        <w:ind w:left="6480" w:hanging="360"/>
+      </w:pPr>
+      <w:rPr>
+        <w:rFonts w:ascii="Wingdings" w:hAnsi="Wingdings" w:hint="default"/>
+      </w:rPr>
+    </w:lvl>
+  </w:abstractNum>
+  <w:abstractNum w:abstractNumId="2" w15:restartNumberingAfterBreak="0">
     <w:nsid w:val="1F5B1D45"/>
     <w:multiLevelType w:val="hybridMultilevel"/>
     <w:tmpl w:val="FDA0A1D0"/>
@@ -9666,7 +10767,7 @@
       </w:pPr>
     </w:lvl>
   </w:abstractNum>
-  <w:abstractNum w:abstractNumId="2" w15:restartNumberingAfterBreak="0">
+  <w:abstractNum w:abstractNumId="3" w15:restartNumberingAfterBreak="0">
     <w:nsid w:val="353F017D"/>
     <w:multiLevelType w:val="hybridMultilevel"/>
     <w:tmpl w:val="386CEB9E"/>
@@ -9778,7 +10879,7 @@
       </w:rPr>
     </w:lvl>
   </w:abstractNum>
-  <w:abstractNum w:abstractNumId="3" w15:restartNumberingAfterBreak="0">
+  <w:abstractNum w:abstractNumId="4" w15:restartNumberingAfterBreak="0">
     <w:nsid w:val="36813A44"/>
     <w:multiLevelType w:val="hybridMultilevel"/>
     <w:tmpl w:val="442A865A"/>
@@ -9867,7 +10968,7 @@
       </w:pPr>
     </w:lvl>
   </w:abstractNum>
-  <w:abstractNum w:abstractNumId="4" w15:restartNumberingAfterBreak="0">
+  <w:abstractNum w:abstractNumId="5" w15:restartNumberingAfterBreak="0">
     <w:nsid w:val="5C7E139D"/>
     <w:multiLevelType w:val="multilevel"/>
     <w:tmpl w:val="58705506"/>
@@ -9991,19 +11092,22 @@
     </w:lvl>
   </w:abstractNum>
   <w:num w:numId="1" w16cid:durableId="1849564681">
-    <w:abstractNumId w:val="4"/>
+    <w:abstractNumId w:val="5"/>
   </w:num>
   <w:num w:numId="2" w16cid:durableId="1270507187">
-    <w:abstractNumId w:val="2"/>
+    <w:abstractNumId w:val="3"/>
   </w:num>
   <w:num w:numId="3" w16cid:durableId="1897472356">
     <w:abstractNumId w:val="0"/>
   </w:num>
   <w:num w:numId="4" w16cid:durableId="711466102">
-    <w:abstractNumId w:val="1"/>
+    <w:abstractNumId w:val="2"/>
   </w:num>
   <w:num w:numId="5" w16cid:durableId="1215850443">
-    <w:abstractNumId w:val="3"/>
+    <w:abstractNumId w:val="4"/>
+  </w:num>
+  <w:num w:numId="6" w16cid:durableId="1260136527">
+    <w:abstractNumId w:val="1"/>
   </w:num>
 </w:numbering>
 </file>
@@ -10675,6 +11779,37 @@
       <w:ind w:left="220"/>
     </w:pPr>
   </w:style>
+  <w:style w:type="paragraph" w:styleId="Beschriftung">
+    <w:name w:val="caption"/>
+    <w:basedOn w:val="Standard"/>
+    <w:next w:val="Standard"/>
+    <w:uiPriority w:val="35"/>
+    <w:unhideWhenUsed/>
+    <w:qFormat/>
+    <w:rsid w:val="002A6486"/>
+    <w:pPr>
+      <w:spacing w:after="200" w:line="240" w:lineRule="auto"/>
+    </w:pPr>
+    <w:rPr>
+      <w:i/>
+      <w:iCs/>
+      <w:color w:val="44546A" w:themeColor="text2"/>
+      <w:sz w:val="18"/>
+      <w:szCs w:val="18"/>
+    </w:rPr>
+  </w:style>
+  <w:style w:type="character" w:styleId="NichtaufgelsteErwhnung">
+    <w:name w:val="Unresolved Mention"/>
+    <w:basedOn w:val="Absatz-Standardschriftart"/>
+    <w:uiPriority w:val="99"/>
+    <w:semiHidden/>
+    <w:unhideWhenUsed/>
+    <w:rsid w:val="001C17A7"/>
+    <w:rPr>
+      <w:color w:val="605E5C"/>
+      <w:shd w:val="clear" w:color="auto" w:fill="E1DFDD"/>
+    </w:rPr>
+  </w:style>
 </w:styles>
 </file>
 
@@ -10839,6 +11974,8 @@
   <w:rsids>
     <w:rsidRoot w:val="00C478FA"/>
     <w:rsid w:val="000559FF"/>
+    <w:rsid w:val="003104EE"/>
+    <w:rsid w:val="003837E6"/>
     <w:rsid w:val="0038611B"/>
     <w:rsid w:val="00477D19"/>
     <w:rsid w:val="004C56A0"/>

</xml_diff>